<commit_message>
update report and supporting figures
</commit_message>
<xml_diff>
--- a/Electrophysiology Analysis Optimization using Intan Technologies (Baihan Lin).docx
+++ b/Electrophysiology Analysis Optimization using Intan Technologies (Baihan Lin).docx
@@ -1382,6 +1382,22 @@
           <w:sz w:val="24"/>
           <w:szCs w:val="24"/>
         </w:rPr>
+        <w:t xml:space="preserve">protocol, </w:t>
+      </w:r>
+      <w:r>
+        <w:rPr>
+          <w:rFonts w:ascii="Times New Roman" w:hAnsi="Times New Roman" w:cs="Times New Roman"/>
+          <w:sz w:val="24"/>
+          <w:szCs w:val="24"/>
+        </w:rPr>
+        <w:t xml:space="preserve">electrophysiology experiments, </w:t>
+      </w:r>
+      <w:r>
+        <w:rPr>
+          <w:rFonts w:ascii="Times New Roman" w:hAnsi="Times New Roman" w:cs="Times New Roman"/>
+          <w:sz w:val="24"/>
+          <w:szCs w:val="24"/>
+        </w:rPr>
         <w:t>M</w:t>
       </w:r>
       <w:r>
@@ -1399,22 +1415,6 @@
           <w:szCs w:val="24"/>
         </w:rPr>
         <w:t>erminal</w:t>
-      </w:r>
-      <w:r>
-        <w:rPr>
-          <w:rFonts w:ascii="Times New Roman" w:hAnsi="Times New Roman" w:cs="Times New Roman"/>
-          <w:sz w:val="24"/>
-          <w:szCs w:val="24"/>
-        </w:rPr>
-        <w:t>, electrophysiology e</w:t>
-      </w:r>
-      <w:r>
-        <w:rPr>
-          <w:rFonts w:ascii="Times New Roman" w:hAnsi="Times New Roman" w:cs="Times New Roman"/>
-          <w:sz w:val="24"/>
-          <w:szCs w:val="24"/>
-        </w:rPr>
-        <w:t>xperiments</w:t>
       </w:r>
       <w:r>
         <w:rPr>
@@ -5407,7 +5407,149 @@
           <w:sz w:val="24"/>
           <w:szCs w:val="24"/>
         </w:rPr>
-        <w:t>From the GitHub graph (Figure  ), I worked continuously for this</w:t>
+        <w:t xml:space="preserve">During the project, I </w:t>
+      </w:r>
+      <w:r>
+        <w:rPr>
+          <w:rFonts w:ascii="Times New Roman" w:hAnsi="Times New Roman" w:cs="Times New Roman"/>
+          <w:sz w:val="24"/>
+          <w:szCs w:val="24"/>
+        </w:rPr>
+        <w:t xml:space="preserve">reported weekly and </w:t>
+      </w:r>
+      <w:r>
+        <w:rPr>
+          <w:rFonts w:ascii="Times New Roman" w:hAnsi="Times New Roman" w:cs="Times New Roman"/>
+          <w:sz w:val="24"/>
+          <w:szCs w:val="24"/>
+        </w:rPr>
+        <w:t>communicated with Dr. Adrian Andelin in    emails</w:t>
+      </w:r>
+      <w:r>
+        <w:rPr>
+          <w:rFonts w:ascii="Times New Roman" w:hAnsi="Times New Roman" w:cs="Times New Roman"/>
+          <w:sz w:val="24"/>
+          <w:szCs w:val="24"/>
+        </w:rPr>
+        <w:t xml:space="preserve">     times</w:t>
+      </w:r>
+      <w:r>
+        <w:rPr>
+          <w:rFonts w:ascii="Times New Roman" w:hAnsi="Times New Roman" w:cs="Times New Roman"/>
+          <w:sz w:val="24"/>
+          <w:szCs w:val="24"/>
+        </w:rPr>
+        <w:t xml:space="preserve"> ()</w:t>
+      </w:r>
+      <w:r>
+        <w:rPr>
+          <w:rFonts w:ascii="Times New Roman" w:hAnsi="Times New Roman" w:cs="Times New Roman"/>
+          <w:sz w:val="24"/>
+          <w:szCs w:val="24"/>
+        </w:rPr>
+        <w:t>.</w:t>
+      </w:r>
+      <w:r>
+        <w:rPr>
+          <w:rFonts w:ascii="Times New Roman" w:hAnsi="Times New Roman" w:cs="Times New Roman"/>
+          <w:sz w:val="24"/>
+          <w:szCs w:val="24"/>
+        </w:rPr>
+        <w:t xml:space="preserve"> </w:t>
+      </w:r>
+      <w:r>
+        <w:rPr>
+          <w:rFonts w:ascii="Times New Roman" w:hAnsi="Times New Roman" w:cs="Times New Roman"/>
+          <w:sz w:val="24"/>
+          <w:szCs w:val="24"/>
+        </w:rPr>
+        <w:t>From GitHub, I made at least      commits (</w:t>
+      </w:r>
+      <w:r>
+        <w:rPr>
+          <w:rFonts w:ascii="Times New Roman" w:hAnsi="Times New Roman" w:cs="Times New Roman"/>
+          <w:sz w:val="24"/>
+          <w:szCs w:val="24"/>
+        </w:rPr>
+        <w:t>major adjustments of codes</w:t>
+      </w:r>
+      <w:r>
+        <w:rPr>
+          <w:rFonts w:ascii="Times New Roman" w:hAnsi="Times New Roman" w:cs="Times New Roman"/>
+          <w:sz w:val="24"/>
+          <w:szCs w:val="24"/>
+        </w:rPr>
+        <w:t>)</w:t>
+      </w:r>
+      <w:r>
+        <w:rPr>
+          <w:rFonts w:ascii="Times New Roman" w:hAnsi="Times New Roman" w:cs="Times New Roman"/>
+          <w:sz w:val="24"/>
+          <w:szCs w:val="24"/>
+        </w:rPr>
+        <w:t xml:space="preserve">, created     versions of analysis </w:t>
+      </w:r>
+      <w:r>
+        <w:rPr>
+          <w:rFonts w:ascii="Times New Roman" w:hAnsi="Times New Roman" w:cs="Times New Roman"/>
+          <w:sz w:val="24"/>
+          <w:szCs w:val="24"/>
+        </w:rPr>
+        <w:t>code for differnet purposes.</w:t>
+      </w:r>
+      <w:r>
+        <w:rPr>
+          <w:rFonts w:ascii="Times New Roman" w:hAnsi="Times New Roman" w:cs="Times New Roman"/>
+          <w:sz w:val="24"/>
+          <w:szCs w:val="24"/>
+        </w:rPr>
+        <w:t xml:space="preserve"> </w:t>
+      </w:r>
+    </w:p>
+    <w:p>
+      <w:pPr>
+        <w:widowControl/>
+        <w:jc w:val="left"/>
+        <w:rPr>
+          <w:rFonts w:ascii="Times New Roman" w:hAnsi="Times New Roman" w:cs="Times New Roman"/>
+          <w:sz w:val="24"/>
+          <w:szCs w:val="24"/>
+        </w:rPr>
+      </w:pPr>
+    </w:p>
+    <w:p>
+      <w:pPr>
+        <w:widowControl/>
+        <w:jc w:val="left"/>
+        <w:rPr>
+          <w:rFonts w:ascii="Times New Roman" w:hAnsi="Times New Roman" w:cs="Times New Roman"/>
+          <w:sz w:val="24"/>
+          <w:szCs w:val="24"/>
+        </w:rPr>
+      </w:pPr>
+      <w:r>
+        <w:rPr>
+          <w:rFonts w:ascii="Times New Roman" w:hAnsi="Times New Roman" w:cs="Times New Roman"/>
+          <w:sz w:val="24"/>
+          <w:szCs w:val="24"/>
+        </w:rPr>
+        <w:t xml:space="preserve">From the GitHub </w:t>
+      </w:r>
+      <w:r>
+        <w:rPr>
+          <w:rFonts w:ascii="Times New Roman" w:hAnsi="Times New Roman" w:cs="Times New Roman"/>
+          <w:sz w:val="24"/>
+          <w:szCs w:val="24"/>
+        </w:rPr>
+        <w:t xml:space="preserve">daily coding </w:t>
+      </w:r>
+      <w:r>
+        <w:rPr>
+          <w:rFonts w:ascii="Times New Roman" w:hAnsi="Times New Roman" w:cs="Times New Roman"/>
+          <w:sz w:val="24"/>
+          <w:szCs w:val="24"/>
+        </w:rPr>
+        <w:t>graph (Figure  ), I worked continuously for this</w:t>
       </w:r>
       <w:r>
         <w:rPr>
@@ -5566,7 +5708,23 @@
           <w:sz w:val="24"/>
           <w:szCs w:val="24"/>
         </w:rPr>
-        <w:t>From the GitHub punch card (Figure )</w:t>
+        <w:t xml:space="preserve">From the GitHub </w:t>
+      </w:r>
+      <w:r>
+        <w:rPr>
+          <w:rFonts w:ascii="Times New Roman" w:hAnsi="Times New Roman" w:cs="Times New Roman"/>
+          <w:sz w:val="24"/>
+          <w:szCs w:val="24"/>
+        </w:rPr>
+        <w:t xml:space="preserve">coding </w:t>
+      </w:r>
+      <w:r>
+        <w:rPr>
+          <w:rFonts w:ascii="Times New Roman" w:hAnsi="Times New Roman" w:cs="Times New Roman"/>
+          <w:sz w:val="24"/>
+          <w:szCs w:val="24"/>
+        </w:rPr>
+        <w:t>punch card (Figure )</w:t>
       </w:r>
       <w:r>
         <w:rPr>
@@ -5608,8 +5766,6 @@
         </w:rPr>
         <w:t>productive</w:t>
       </w:r>
-      <w:bookmarkStart w:id="2" w:name="_GoBack"/>
-      <w:bookmarkEnd w:id="2"/>
       <w:r>
         <w:rPr>
           <w:rFonts w:ascii="Times New Roman" w:hAnsi="Times New Roman" w:cs="Times New Roman"/>
@@ -5656,6 +5812,17 @@
         </w:rPr>
         <w:t>really value the trust and responsibilities Prof. Olavarria and Dr. Adrian gave me. I sincerely hope my endeavor and effort do help facilitate the analysis in our lab!</w:t>
       </w:r>
+    </w:p>
+    <w:p>
+      <w:pPr>
+        <w:widowControl/>
+        <w:jc w:val="left"/>
+        <w:rPr>
+          <w:rFonts w:ascii="Times New Roman" w:hAnsi="Times New Roman" w:cs="Times New Roman"/>
+          <w:sz w:val="24"/>
+          <w:szCs w:val="24"/>
+        </w:rPr>
+      </w:pPr>
     </w:p>
     <w:p>
       <w:pPr>
@@ -6719,13 +6886,15 @@
       <w:pPr>
         <w:rPr>
           <w:rFonts w:ascii="Times New Roman" w:hAnsi="Times New Roman" w:cs="Times New Roman"/>
-          <w:sz w:val="24"/>
-          <w:szCs w:val="24"/>
-        </w:rPr>
-      </w:pPr>
-      <w:r>
-        <w:rPr>
-          <w:rFonts w:ascii="Times New Roman" w:hAnsi="Times New Roman" w:cs="Times New Roman"/>
+          <w:b/>
+          <w:sz w:val="24"/>
+          <w:szCs w:val="24"/>
+        </w:rPr>
+      </w:pPr>
+      <w:r>
+        <w:rPr>
+          <w:rFonts w:ascii="Times New Roman" w:hAnsi="Times New Roman" w:cs="Times New Roman"/>
+          <w:b/>
           <w:sz w:val="24"/>
           <w:szCs w:val="24"/>
         </w:rPr>
@@ -6734,11 +6903,209 @@
       <w:r>
         <w:rPr>
           <w:rFonts w:ascii="Times New Roman" w:hAnsi="Times New Roman" w:cs="Times New Roman"/>
-          <w:sz w:val="24"/>
-          <w:szCs w:val="24"/>
-        </w:rPr>
-        <w:t xml:space="preserve"> read Intan files</w:t>
-      </w:r>
+          <w:b/>
+          <w:sz w:val="24"/>
+          <w:szCs w:val="24"/>
+        </w:rPr>
+        <w:t xml:space="preserve"> </w:t>
+      </w:r>
+      <w:r>
+        <w:rPr>
+          <w:rFonts w:ascii="Times New Roman" w:hAnsi="Times New Roman" w:cs="Times New Roman"/>
+          <w:b/>
+          <w:sz w:val="24"/>
+          <w:szCs w:val="24"/>
+        </w:rPr>
+        <w:t xml:space="preserve">generate Intan “.rhd” files </w:t>
+      </w:r>
+    </w:p>
+    <w:p>
+      <w:pPr>
+        <w:rPr>
+          <w:rFonts w:ascii="Times New Roman" w:hAnsi="Times New Roman" w:cs="Times New Roman"/>
+          <w:sz w:val="24"/>
+          <w:szCs w:val="24"/>
+        </w:rPr>
+      </w:pPr>
+    </w:p>
+    <w:p>
+      <w:pPr>
+        <w:rPr>
+          <w:rFonts w:ascii="Times New Roman" w:hAnsi="Times New Roman" w:cs="Times New Roman"/>
+          <w:sz w:val="24"/>
+          <w:szCs w:val="24"/>
+        </w:rPr>
+      </w:pPr>
+      <w:r>
+        <w:rPr>
+          <w:rFonts w:ascii="Times New Roman" w:hAnsi="Times New Roman" w:cs="Times New Roman"/>
+          <w:sz w:val="24"/>
+          <w:szCs w:val="24"/>
+        </w:rPr>
+        <w:t xml:space="preserve">From the </w:t>
+      </w:r>
+      <w:r>
+        <w:rPr>
+          <w:rFonts w:ascii="Times New Roman" w:hAnsi="Times New Roman" w:cs="Times New Roman"/>
+          <w:sz w:val="24"/>
+          <w:szCs w:val="24"/>
+        </w:rPr>
+        <w:t xml:space="preserve">RHD2000 Evaluation System, </w:t>
+      </w:r>
+      <w:r>
+        <w:rPr>
+          <w:rFonts w:ascii="Times New Roman" w:hAnsi="Times New Roman" w:cs="Times New Roman"/>
+          <w:sz w:val="24"/>
+          <w:szCs w:val="24"/>
+        </w:rPr>
+        <w:t xml:space="preserve">our electrophysiology data was </w:t>
+      </w:r>
+      <w:r>
+        <w:rPr>
+          <w:rFonts w:ascii="Times New Roman" w:hAnsi="Times New Roman" w:cs="Times New Roman"/>
+          <w:sz w:val="24"/>
+          <w:szCs w:val="24"/>
+        </w:rPr>
+        <w:t>record</w:t>
+      </w:r>
+      <w:r>
+        <w:rPr>
+          <w:rFonts w:ascii="Times New Roman" w:hAnsi="Times New Roman" w:cs="Times New Roman"/>
+          <w:sz w:val="24"/>
+          <w:szCs w:val="24"/>
+        </w:rPr>
+        <w:t xml:space="preserve">ed in </w:t>
+      </w:r>
+      <w:r>
+        <w:rPr>
+          <w:rFonts w:ascii="Times New Roman" w:hAnsi="Times New Roman" w:cs="Times New Roman"/>
+          <w:sz w:val="24"/>
+          <w:szCs w:val="24"/>
+        </w:rPr>
+        <w:t xml:space="preserve">segments of </w:t>
+      </w:r>
+      <w:r>
+        <w:rPr>
+          <w:rFonts w:ascii="Times New Roman" w:hAnsi="Times New Roman" w:cs="Times New Roman"/>
+          <w:sz w:val="24"/>
+          <w:szCs w:val="24"/>
+        </w:rPr>
+        <w:t>6</w:t>
+      </w:r>
+      <w:r>
+        <w:rPr>
+          <w:rFonts w:ascii="Times New Roman" w:hAnsi="Times New Roman" w:cs="Times New Roman"/>
+          <w:sz w:val="24"/>
+          <w:szCs w:val="24"/>
+        </w:rPr>
+        <w:t>0s</w:t>
+      </w:r>
+      <w:r>
+        <w:rPr>
+          <w:rFonts w:ascii="Times New Roman" w:hAnsi="Times New Roman" w:cs="Times New Roman"/>
+          <w:sz w:val="24"/>
+          <w:szCs w:val="24"/>
+        </w:rPr>
+        <w:t xml:space="preserve">, each includes input of </w:t>
+      </w:r>
+      <w:r>
+        <w:rPr>
+          <w:rFonts w:ascii="Times New Roman" w:hAnsi="Times New Roman" w:cs="Times New Roman"/>
+          <w:sz w:val="24"/>
+          <w:szCs w:val="24"/>
+        </w:rPr>
+        <w:t xml:space="preserve">signals from </w:t>
+      </w:r>
+      <w:r>
+        <w:rPr>
+          <w:rFonts w:ascii="Times New Roman" w:hAnsi="Times New Roman" w:cs="Times New Roman"/>
+          <w:sz w:val="24"/>
+          <w:szCs w:val="24"/>
+        </w:rPr>
+        <w:t>different channels.</w:t>
+      </w:r>
+      <w:r>
+        <w:rPr>
+          <w:rFonts w:ascii="Times New Roman" w:hAnsi="Times New Roman" w:cs="Times New Roman"/>
+          <w:sz w:val="24"/>
+          <w:szCs w:val="24"/>
+        </w:rPr>
+        <w:t xml:space="preserve"> </w:t>
+      </w:r>
+    </w:p>
+    <w:p>
+      <w:pPr>
+        <w:rPr>
+          <w:rFonts w:ascii="Times New Roman" w:hAnsi="Times New Roman" w:cs="Times New Roman"/>
+          <w:sz w:val="24"/>
+          <w:szCs w:val="24"/>
+        </w:rPr>
+      </w:pPr>
+    </w:p>
+    <w:p>
+      <w:pPr>
+        <w:rPr>
+          <w:rFonts w:ascii="Times New Roman" w:hAnsi="Times New Roman" w:cs="Times New Roman"/>
+          <w:b/>
+          <w:sz w:val="24"/>
+          <w:szCs w:val="24"/>
+        </w:rPr>
+      </w:pPr>
+      <w:r>
+        <w:rPr>
+          <w:rFonts w:ascii="Times New Roman" w:hAnsi="Times New Roman" w:cs="Times New Roman"/>
+          <w:b/>
+          <w:sz w:val="24"/>
+          <w:szCs w:val="24"/>
+        </w:rPr>
+        <w:t xml:space="preserve">Step 2: </w:t>
+      </w:r>
+      <w:r>
+        <w:rPr>
+          <w:rFonts w:ascii="Times New Roman" w:hAnsi="Times New Roman" w:cs="Times New Roman"/>
+          <w:b/>
+          <w:sz w:val="24"/>
+          <w:szCs w:val="24"/>
+        </w:rPr>
+        <w:t xml:space="preserve">read Intan </w:t>
+      </w:r>
+      <w:r>
+        <w:rPr>
+          <w:rFonts w:ascii="Times New Roman" w:hAnsi="Times New Roman" w:cs="Times New Roman"/>
+          <w:b/>
+          <w:sz w:val="24"/>
+          <w:szCs w:val="24"/>
+        </w:rPr>
+        <w:t>“.rhd”</w:t>
+      </w:r>
+      <w:r>
+        <w:rPr>
+          <w:rFonts w:ascii="Times New Roman" w:hAnsi="Times New Roman" w:cs="Times New Roman"/>
+          <w:b/>
+          <w:sz w:val="24"/>
+          <w:szCs w:val="24"/>
+        </w:rPr>
+        <w:t xml:space="preserve"> </w:t>
+      </w:r>
+      <w:r>
+        <w:rPr>
+          <w:rFonts w:ascii="Times New Roman" w:hAnsi="Times New Roman" w:cs="Times New Roman"/>
+          <w:b/>
+          <w:sz w:val="24"/>
+          <w:szCs w:val="24"/>
+        </w:rPr>
+        <w:t>files</w:t>
+      </w:r>
+    </w:p>
+    <w:p>
+      <w:pPr>
+        <w:rPr>
+          <w:rFonts w:ascii="Times New Roman" w:hAnsi="Times New Roman" w:cs="Times New Roman"/>
+          <w:b/>
+          <w:sz w:val="24"/>
+          <w:szCs w:val="24"/>
+        </w:rPr>
+      </w:pPr>
     </w:p>
     <w:p>
       <w:pPr>
@@ -6762,7 +7129,23 @@
           <w:sz w:val="24"/>
           <w:szCs w:val="24"/>
         </w:rPr>
-        <w:t>tan files consists of binary information like following</w:t>
+        <w:t xml:space="preserve">tan files consists of binary </w:t>
+      </w:r>
+      <w:r>
+        <w:rPr>
+          <w:rFonts w:ascii="Times New Roman" w:hAnsi="Times New Roman" w:cs="Times New Roman"/>
+          <w:sz w:val="24"/>
+          <w:szCs w:val="24"/>
+        </w:rPr>
+        <w:t xml:space="preserve">or hex </w:t>
+      </w:r>
+      <w:r>
+        <w:rPr>
+          <w:rFonts w:ascii="Times New Roman" w:hAnsi="Times New Roman" w:cs="Times New Roman"/>
+          <w:sz w:val="24"/>
+          <w:szCs w:val="24"/>
+        </w:rPr>
+        <w:t>information like following</w:t>
       </w:r>
       <w:r>
         <w:rPr>
@@ -6967,7 +7350,39 @@
           <w:sz w:val="24"/>
           <w:szCs w:val="24"/>
         </w:rPr>
-        <w:t>. .rhd files are shown in binary (left) or hex (right)</w:t>
+        <w:t xml:space="preserve">. </w:t>
+      </w:r>
+      <w:r>
+        <w:rPr>
+          <w:rFonts w:ascii="Times New Roman" w:hAnsi="Times New Roman" w:cs="Times New Roman"/>
+          <w:sz w:val="24"/>
+          <w:szCs w:val="24"/>
+        </w:rPr>
+        <w:t>“</w:t>
+      </w:r>
+      <w:r>
+        <w:rPr>
+          <w:rFonts w:ascii="Times New Roman" w:hAnsi="Times New Roman" w:cs="Times New Roman"/>
+          <w:sz w:val="24"/>
+          <w:szCs w:val="24"/>
+        </w:rPr>
+        <w:t>.rhd</w:t>
+      </w:r>
+      <w:r>
+        <w:rPr>
+          <w:rFonts w:ascii="Times New Roman" w:hAnsi="Times New Roman" w:cs="Times New Roman"/>
+          <w:sz w:val="24"/>
+          <w:szCs w:val="24"/>
+        </w:rPr>
+        <w:t>”</w:t>
+      </w:r>
+      <w:r>
+        <w:rPr>
+          <w:rFonts w:ascii="Times New Roman" w:hAnsi="Times New Roman" w:cs="Times New Roman"/>
+          <w:sz w:val="24"/>
+          <w:szCs w:val="24"/>
+        </w:rPr>
+        <w:t xml:space="preserve"> files are shown in binary (left) or hex (right)</w:t>
       </w:r>
       <w:r>
         <w:rPr>
@@ -7005,8 +7420,2349 @@
           <w:sz w:val="24"/>
           <w:szCs w:val="24"/>
         </w:rPr>
-        <w:t>Thus, with R</w:t>
-      </w:r>
+        <w:t xml:space="preserve">As shown, these “.rhd” files are not readable and has to be interpreted by </w:t>
+      </w:r>
+      <w:r>
+        <w:rPr>
+          <w:rFonts w:ascii="Times New Roman" w:hAnsi="Times New Roman" w:cs="Times New Roman"/>
+          <w:sz w:val="24"/>
+          <w:szCs w:val="24"/>
+        </w:rPr>
+        <w:t xml:space="preserve">official </w:t>
+      </w:r>
+      <w:r>
+        <w:rPr>
+          <w:rFonts w:ascii="Times New Roman" w:hAnsi="Times New Roman" w:cs="Times New Roman"/>
+          <w:sz w:val="24"/>
+          <w:szCs w:val="24"/>
+        </w:rPr>
+        <w:t>read_Intan_RHD2000_file</w:t>
+      </w:r>
+      <w:r>
+        <w:rPr>
+          <w:rFonts w:ascii="Times New Roman" w:hAnsi="Times New Roman" w:cs="Times New Roman"/>
+          <w:sz w:val="24"/>
+          <w:szCs w:val="24"/>
+        </w:rPr>
+        <w:t xml:space="preserve">.m </w:t>
+      </w:r>
+      <w:r>
+        <w:rPr>
+          <w:rFonts w:ascii="Times New Roman" w:hAnsi="Times New Roman" w:cs="Times New Roman"/>
+          <w:sz w:val="24"/>
+          <w:szCs w:val="24"/>
+        </w:rPr>
+        <w:t xml:space="preserve">and it generated </w:t>
+      </w:r>
+      <w:r>
+        <w:rPr>
+          <w:rFonts w:ascii="Times New Roman" w:hAnsi="Times New Roman" w:cs="Times New Roman"/>
+          <w:sz w:val="24"/>
+          <w:szCs w:val="24"/>
+        </w:rPr>
+        <w:t>a series of variables</w:t>
+      </w:r>
+      <w:r>
+        <w:rPr>
+          <w:rFonts w:ascii="Times New Roman" w:hAnsi="Times New Roman" w:cs="Times New Roman"/>
+          <w:sz w:val="24"/>
+          <w:szCs w:val="24"/>
+        </w:rPr>
+        <w:t xml:space="preserve"> (Figure  )</w:t>
+      </w:r>
+      <w:r>
+        <w:rPr>
+          <w:rFonts w:ascii="Times New Roman" w:hAnsi="Times New Roman" w:cs="Times New Roman"/>
+          <w:sz w:val="24"/>
+          <w:szCs w:val="24"/>
+        </w:rPr>
+        <w:t>:</w:t>
+      </w:r>
+    </w:p>
+    <w:p>
+      <w:pPr>
+        <w:widowControl/>
+        <w:jc w:val="left"/>
+        <w:rPr>
+          <w:rFonts w:ascii="Times New Roman" w:hAnsi="Times New Roman" w:cs="Times New Roman"/>
+          <w:sz w:val="24"/>
+          <w:szCs w:val="24"/>
+        </w:rPr>
+      </w:pPr>
+    </w:p>
+    <w:p>
+      <w:pPr>
+        <w:widowControl/>
+        <w:jc w:val="left"/>
+        <w:rPr>
+          <w:rFonts w:ascii="Courier New" w:hAnsi="Courier New" w:cs="Courier New"/>
+          <w:sz w:val="15"/>
+          <w:szCs w:val="24"/>
+        </w:rPr>
+      </w:pPr>
+      <w:r>
+        <w:rPr>
+          <w:rFonts w:ascii="Courier New" w:hAnsi="Courier New" w:cs="Courier New"/>
+          <w:sz w:val="15"/>
+          <w:szCs w:val="24"/>
+        </w:rPr>
+        <w:t>&gt;&gt; whos</w:t>
+      </w:r>
+    </w:p>
+    <w:p>
+      <w:pPr>
+        <w:widowControl/>
+        <w:jc w:val="left"/>
+        <w:rPr>
+          <w:rFonts w:ascii="Times New Roman" w:hAnsi="Times New Roman" w:cs="Times New Roman"/>
+          <w:sz w:val="24"/>
+          <w:szCs w:val="24"/>
+        </w:rPr>
+      </w:pPr>
+      <w:r>
+        <w:rPr>
+          <w:rFonts w:ascii="Times New Roman" w:hAnsi="Times New Roman" w:cs="Times New Roman"/>
+          <w:noProof/>
+          <w:sz w:val="24"/>
+          <w:szCs w:val="24"/>
+        </w:rPr>
+        <w:lastRenderedPageBreak/>
+        <w:drawing>
+          <wp:inline distT="0" distB="0" distL="0" distR="0" wp14:anchorId="38353323" wp14:editId="6F654B3D">
+            <wp:extent cx="5478145" cy="3900805"/>
+            <wp:effectExtent l="0" t="0" r="8255" b="10795"/>
+            <wp:docPr id="12" name="Picture 12" descr="../../../Library/Containers/com.tencent.xinWeChat/Data/Library/Application%20Support/Wechat/1.2/2267b06ec49dbb4e775c008602d4828a/Message/MessageTemp/9e20f478899dc29eb19741386f9343c8/Image/WeChat_1462813984.jpeg"/>
+            <wp:cNvGraphicFramePr>
+              <a:graphicFrameLocks xmlns:a="http://schemas.openxmlformats.org/drawingml/2006/main" noChangeAspect="1"/>
+            </wp:cNvGraphicFramePr>
+            <a:graphic xmlns:a="http://schemas.openxmlformats.org/drawingml/2006/main">
+              <a:graphicData uri="http://schemas.openxmlformats.org/drawingml/2006/picture">
+                <pic:pic xmlns:pic="http://schemas.openxmlformats.org/drawingml/2006/picture">
+                  <pic:nvPicPr>
+                    <pic:cNvPr id="0" name="Picture 8" descr="../../../Library/Containers/com.tencent.xinWeChat/Data/Library/Application%20Support/Wechat/1.2/2267b06ec49dbb4e775c008602d4828a/Message/MessageTemp/9e20f478899dc29eb19741386f9343c8/Image/WeChat_1462813984.jpeg"/>
+                    <pic:cNvPicPr>
+                      <a:picLocks noChangeAspect="1" noChangeArrowheads="1"/>
+                    </pic:cNvPicPr>
+                  </pic:nvPicPr>
+                  <pic:blipFill>
+                    <a:blip r:embed="rId16" cstate="print">
+                      <a:extLst>
+                        <a:ext uri="{28A0092B-C50C-407E-A947-70E740481C1C}">
+                          <a14:useLocalDpi xmlns:a14="http://schemas.microsoft.com/office/drawing/2010/main" val="0"/>
+                        </a:ext>
+                      </a:extLst>
+                    </a:blip>
+                    <a:srcRect/>
+                    <a:stretch>
+                      <a:fillRect/>
+                    </a:stretch>
+                  </pic:blipFill>
+                  <pic:spPr bwMode="auto">
+                    <a:xfrm>
+                      <a:off x="0" y="0"/>
+                      <a:ext cx="5478145" cy="3900805"/>
+                    </a:xfrm>
+                    <a:prstGeom prst="rect">
+                      <a:avLst/>
+                    </a:prstGeom>
+                    <a:noFill/>
+                    <a:ln>
+                      <a:noFill/>
+                    </a:ln>
+                  </pic:spPr>
+                </pic:pic>
+              </a:graphicData>
+            </a:graphic>
+          </wp:inline>
+        </w:drawing>
+      </w:r>
+    </w:p>
+    <w:p>
+      <w:pPr>
+        <w:widowControl/>
+        <w:jc w:val="left"/>
+        <w:rPr>
+          <w:rFonts w:ascii="Times New Roman" w:hAnsi="Times New Roman" w:cs="Times New Roman"/>
+          <w:sz w:val="24"/>
+          <w:szCs w:val="24"/>
+        </w:rPr>
+      </w:pPr>
+      <w:r>
+        <w:rPr>
+          <w:rFonts w:ascii="Times New Roman" w:hAnsi="Times New Roman" w:cs="Times New Roman"/>
+          <w:sz w:val="24"/>
+          <w:szCs w:val="24"/>
+        </w:rPr>
+        <w:t xml:space="preserve">Figure   . </w:t>
+      </w:r>
+      <w:r>
+        <w:rPr>
+          <w:rFonts w:ascii="Times New Roman" w:hAnsi="Times New Roman" w:cs="Times New Roman"/>
+          <w:sz w:val="24"/>
+          <w:szCs w:val="24"/>
+        </w:rPr>
+        <w:t xml:space="preserve">variables generated by </w:t>
+      </w:r>
+      <w:r>
+        <w:rPr>
+          <w:rFonts w:ascii="Times New Roman" w:hAnsi="Times New Roman" w:cs="Times New Roman"/>
+          <w:sz w:val="24"/>
+          <w:szCs w:val="24"/>
+        </w:rPr>
+        <w:t>read_Intan_RHD2000_file.m</w:t>
+      </w:r>
+    </w:p>
+    <w:p>
+      <w:pPr>
+        <w:widowControl/>
+        <w:jc w:val="left"/>
+        <w:rPr>
+          <w:rFonts w:ascii="Times New Roman" w:hAnsi="Times New Roman" w:cs="Times New Roman"/>
+          <w:sz w:val="24"/>
+          <w:szCs w:val="24"/>
+        </w:rPr>
+      </w:pPr>
+    </w:p>
+    <w:p>
+      <w:pPr>
+        <w:rPr>
+          <w:rFonts w:ascii="Times New Roman" w:hAnsi="Times New Roman" w:cs="Times New Roman"/>
+          <w:b/>
+          <w:sz w:val="24"/>
+          <w:szCs w:val="24"/>
+        </w:rPr>
+      </w:pPr>
+      <w:r>
+        <w:rPr>
+          <w:rFonts w:ascii="Times New Roman" w:hAnsi="Times New Roman" w:cs="Times New Roman"/>
+          <w:b/>
+          <w:sz w:val="24"/>
+          <w:szCs w:val="24"/>
+        </w:rPr>
+        <w:t>Step 3</w:t>
+      </w:r>
+      <w:r>
+        <w:rPr>
+          <w:rFonts w:ascii="Times New Roman" w:hAnsi="Times New Roman" w:cs="Times New Roman"/>
+          <w:b/>
+          <w:sz w:val="24"/>
+          <w:szCs w:val="24"/>
+        </w:rPr>
+        <w:t xml:space="preserve">: </w:t>
+      </w:r>
+      <w:r>
+        <w:rPr>
+          <w:rFonts w:ascii="Times New Roman" w:hAnsi="Times New Roman" w:cs="Times New Roman"/>
+          <w:b/>
+          <w:sz w:val="24"/>
+          <w:szCs w:val="24"/>
+        </w:rPr>
+        <w:t>analyze</w:t>
+      </w:r>
+      <w:r>
+        <w:rPr>
+          <w:rFonts w:ascii="Times New Roman" w:hAnsi="Times New Roman" w:cs="Times New Roman"/>
+          <w:b/>
+          <w:sz w:val="24"/>
+          <w:szCs w:val="24"/>
+        </w:rPr>
+        <w:t xml:space="preserve"> </w:t>
+      </w:r>
+      <w:r>
+        <w:rPr>
+          <w:rFonts w:ascii="Times New Roman" w:hAnsi="Times New Roman" w:cs="Times New Roman"/>
+          <w:b/>
+          <w:sz w:val="24"/>
+          <w:szCs w:val="24"/>
+        </w:rPr>
+        <w:t>variables extracted from “.rhd” files</w:t>
+      </w:r>
+    </w:p>
+    <w:p>
+      <w:pPr>
+        <w:widowControl/>
+        <w:jc w:val="left"/>
+        <w:rPr>
+          <w:rFonts w:ascii="Times New Roman" w:hAnsi="Times New Roman" w:cs="Times New Roman"/>
+          <w:sz w:val="24"/>
+          <w:szCs w:val="24"/>
+        </w:rPr>
+      </w:pPr>
+    </w:p>
+    <w:p>
+      <w:pPr>
+        <w:widowControl/>
+        <w:jc w:val="left"/>
+        <w:rPr>
+          <w:rFonts w:ascii="Times New Roman" w:hAnsi="Times New Roman" w:cs="Times New Roman"/>
+          <w:sz w:val="24"/>
+          <w:szCs w:val="24"/>
+        </w:rPr>
+      </w:pPr>
+      <w:r>
+        <w:rPr>
+          <w:rFonts w:ascii="Times New Roman" w:hAnsi="Times New Roman" w:cs="Times New Roman"/>
+          <w:sz w:val="24"/>
+          <w:szCs w:val="24"/>
+        </w:rPr>
+        <w:t>As</w:t>
+      </w:r>
+      <w:r>
+        <w:rPr>
+          <w:rFonts w:ascii="Times New Roman" w:hAnsi="Times New Roman" w:cs="Times New Roman"/>
+          <w:sz w:val="24"/>
+          <w:szCs w:val="24"/>
+        </w:rPr>
+        <w:t xml:space="preserve"> shown in </w:t>
+      </w:r>
+      <w:bookmarkStart w:id="2" w:name="_GoBack"/>
+      <w:bookmarkEnd w:id="2"/>
+    </w:p>
+    <w:p>
+      <w:pPr>
+        <w:widowControl/>
+        <w:jc w:val="left"/>
+        <w:rPr>
+          <w:rFonts w:ascii="Times New Roman" w:hAnsi="Times New Roman" w:cs="Times New Roman"/>
+          <w:sz w:val="24"/>
+          <w:szCs w:val="24"/>
+        </w:rPr>
+      </w:pPr>
+    </w:p>
+    <w:p>
+      <w:pPr>
+        <w:widowControl/>
+        <w:jc w:val="left"/>
+        <w:rPr>
+          <w:rFonts w:ascii="Times New Roman" w:hAnsi="Times New Roman" w:cs="Times New Roman"/>
+          <w:sz w:val="24"/>
+          <w:szCs w:val="24"/>
+        </w:rPr>
+      </w:pPr>
+    </w:p>
+    <w:p>
+      <w:pPr>
+        <w:widowControl/>
+        <w:spacing w:line="0" w:lineRule="atLeast"/>
+        <w:jc w:val="left"/>
+        <w:rPr>
+          <w:rFonts w:ascii="Times New Roman" w:hAnsi="Times New Roman" w:cs="Times New Roman"/>
+          <w:sz w:val="24"/>
+          <w:szCs w:val="24"/>
+        </w:rPr>
+      </w:pPr>
+      <w:r>
+        <w:rPr>
+          <w:rFonts w:ascii="Times New Roman" w:hAnsi="Times New Roman" w:cs="Times New Roman"/>
+          <w:noProof/>
+          <w:sz w:val="24"/>
+          <w:szCs w:val="24"/>
+        </w:rPr>
+        <w:lastRenderedPageBreak/>
+        <w:drawing>
+          <wp:inline distT="0" distB="0" distL="0" distR="0" wp14:anchorId="4185218B" wp14:editId="1B3771B4">
+            <wp:extent cx="5476083" cy="3069485"/>
+            <wp:effectExtent l="0" t="0" r="10795" b="4445"/>
+            <wp:docPr id="7" name="Picture 7" descr="../../../Library/Containers/com.tencent.xinWeChat/Data/Library/Application%20Support/Wechat/1.2/2267b06ec49dbb4e775c008602d4828a/Message/MessageTemp/9e20f478899dc29eb19741386f9343c8/Image/WeChat_1462813505.jpeg"/>
+            <wp:cNvGraphicFramePr>
+              <a:graphicFrameLocks xmlns:a="http://schemas.openxmlformats.org/drawingml/2006/main" noChangeAspect="1"/>
+            </wp:cNvGraphicFramePr>
+            <a:graphic xmlns:a="http://schemas.openxmlformats.org/drawingml/2006/main">
+              <a:graphicData uri="http://schemas.openxmlformats.org/drawingml/2006/picture">
+                <pic:pic xmlns:pic="http://schemas.openxmlformats.org/drawingml/2006/picture">
+                  <pic:nvPicPr>
+                    <pic:cNvPr id="0" name="Picture 3" descr="../../../Library/Containers/com.tencent.xinWeChat/Data/Library/Application%20Support/Wechat/1.2/2267b06ec49dbb4e775c008602d4828a/Message/MessageTemp/9e20f478899dc29eb19741386f9343c8/Image/WeChat_1462813505.jpeg"/>
+                    <pic:cNvPicPr>
+                      <a:picLocks noChangeAspect="1" noChangeArrowheads="1"/>
+                    </pic:cNvPicPr>
+                  </pic:nvPicPr>
+                  <pic:blipFill rotWithShape="1">
+                    <a:blip r:embed="rId17" cstate="print">
+                      <a:extLst>
+                        <a:ext uri="{28A0092B-C50C-407E-A947-70E740481C1C}">
+                          <a14:useLocalDpi xmlns:a14="http://schemas.microsoft.com/office/drawing/2010/main" val="0"/>
+                        </a:ext>
+                      </a:extLst>
+                    </a:blip>
+                    <a:srcRect t="3585" b="8944"/>
+                    <a:stretch/>
+                  </pic:blipFill>
+                  <pic:spPr bwMode="auto">
+                    <a:xfrm>
+                      <a:off x="0" y="0"/>
+                      <a:ext cx="5476875" cy="3069929"/>
+                    </a:xfrm>
+                    <a:prstGeom prst="rect">
+                      <a:avLst/>
+                    </a:prstGeom>
+                    <a:noFill/>
+                    <a:ln>
+                      <a:noFill/>
+                    </a:ln>
+                    <a:extLst>
+                      <a:ext uri="{53640926-AAD7-44D8-BBD7-CCE9431645EC}">
+                        <a14:shadowObscured xmlns:a14="http://schemas.microsoft.com/office/drawing/2010/main"/>
+                      </a:ext>
+                    </a:extLst>
+                  </pic:spPr>
+                </pic:pic>
+              </a:graphicData>
+            </a:graphic>
+          </wp:inline>
+        </w:drawing>
+      </w:r>
+      <w:r>
+        <w:rPr>
+          <w:rFonts w:ascii="Times New Roman" w:hAnsi="Times New Roman" w:cs="Times New Roman"/>
+          <w:noProof/>
+          <w:sz w:val="24"/>
+          <w:szCs w:val="24"/>
+        </w:rPr>
+        <w:drawing>
+          <wp:inline distT="0" distB="0" distL="0" distR="0" wp14:anchorId="1D7824FD" wp14:editId="7251F008">
+            <wp:extent cx="5473718" cy="2216728"/>
+            <wp:effectExtent l="0" t="0" r="0" b="0"/>
+            <wp:docPr id="8" name="Picture 8" descr="../../../Library/Containers/com.tencent.xinWeChat/Data/Library/Application%20Support/Wechat/1.2/2267b06ec49dbb4e775c008602d4828a/Message/MessageTemp/9e20f478899dc29eb19741386f9343c8/Image/WeChat_1462813528.jpeg"/>
+            <wp:cNvGraphicFramePr>
+              <a:graphicFrameLocks xmlns:a="http://schemas.openxmlformats.org/drawingml/2006/main" noChangeAspect="1"/>
+            </wp:cNvGraphicFramePr>
+            <a:graphic xmlns:a="http://schemas.openxmlformats.org/drawingml/2006/main">
+              <a:graphicData uri="http://schemas.openxmlformats.org/drawingml/2006/picture">
+                <pic:pic xmlns:pic="http://schemas.openxmlformats.org/drawingml/2006/picture">
+                  <pic:nvPicPr>
+                    <pic:cNvPr id="0" name="Picture 4" descr="../../../Library/Containers/com.tencent.xinWeChat/Data/Library/Application%20Support/Wechat/1.2/2267b06ec49dbb4e775c008602d4828a/Message/MessageTemp/9e20f478899dc29eb19741386f9343c8/Image/WeChat_1462813528.jpeg"/>
+                    <pic:cNvPicPr>
+                      <a:picLocks noChangeAspect="1" noChangeArrowheads="1"/>
+                    </pic:cNvPicPr>
+                  </pic:nvPicPr>
+                  <pic:blipFill rotWithShape="1">
+                    <a:blip r:embed="rId18" cstate="print">
+                      <a:extLst>
+                        <a:ext uri="{28A0092B-C50C-407E-A947-70E740481C1C}">
+                          <a14:useLocalDpi xmlns:a14="http://schemas.microsoft.com/office/drawing/2010/main" val="0"/>
+                        </a:ext>
+                      </a:extLst>
+                    </a:blip>
+                    <a:srcRect t="27369" b="9433"/>
+                    <a:stretch/>
+                  </pic:blipFill>
+                  <pic:spPr bwMode="auto">
+                    <a:xfrm>
+                      <a:off x="0" y="0"/>
+                      <a:ext cx="5476875" cy="2218006"/>
+                    </a:xfrm>
+                    <a:prstGeom prst="rect">
+                      <a:avLst/>
+                    </a:prstGeom>
+                    <a:noFill/>
+                    <a:ln>
+                      <a:noFill/>
+                    </a:ln>
+                    <a:extLst>
+                      <a:ext uri="{53640926-AAD7-44D8-BBD7-CCE9431645EC}">
+                        <a14:shadowObscured xmlns:a14="http://schemas.microsoft.com/office/drawing/2010/main"/>
+                      </a:ext>
+                    </a:extLst>
+                  </pic:spPr>
+                </pic:pic>
+              </a:graphicData>
+            </a:graphic>
+          </wp:inline>
+        </w:drawing>
+      </w:r>
+      <w:r>
+        <w:rPr>
+          <w:rFonts w:ascii="Times New Roman" w:hAnsi="Times New Roman" w:cs="Times New Roman"/>
+          <w:noProof/>
+          <w:sz w:val="24"/>
+          <w:szCs w:val="24"/>
+        </w:rPr>
+        <w:drawing>
+          <wp:inline distT="0" distB="0" distL="0" distR="0" wp14:anchorId="55150721" wp14:editId="455A8C3A">
+            <wp:extent cx="5476663" cy="2206305"/>
+            <wp:effectExtent l="0" t="0" r="10160" b="3810"/>
+            <wp:docPr id="10" name="Picture 10" descr="../../../Library/Containers/com.tencent.xinWeChat/Data/Library/Application%20Support/Wechat/1.2/2267b06ec49dbb4e775c008602d4828a/Message/MessageTemp/9e20f478899dc29eb19741386f9343c8/Image/WeChat_1462813545.jpeg"/>
+            <wp:cNvGraphicFramePr>
+              <a:graphicFrameLocks xmlns:a="http://schemas.openxmlformats.org/drawingml/2006/main" noChangeAspect="1"/>
+            </wp:cNvGraphicFramePr>
+            <a:graphic xmlns:a="http://schemas.openxmlformats.org/drawingml/2006/main">
+              <a:graphicData uri="http://schemas.openxmlformats.org/drawingml/2006/picture">
+                <pic:pic xmlns:pic="http://schemas.openxmlformats.org/drawingml/2006/picture">
+                  <pic:nvPicPr>
+                    <pic:cNvPr id="0" name="Picture 6" descr="../../../Library/Containers/com.tencent.xinWeChat/Data/Library/Application%20Support/Wechat/1.2/2267b06ec49dbb4e775c008602d4828a/Message/MessageTemp/9e20f478899dc29eb19741386f9343c8/Image/WeChat_1462813545.jpeg"/>
+                    <pic:cNvPicPr>
+                      <a:picLocks noChangeAspect="1" noChangeArrowheads="1"/>
+                    </pic:cNvPicPr>
+                  </pic:nvPicPr>
+                  <pic:blipFill rotWithShape="1">
+                    <a:blip r:embed="rId19" cstate="print">
+                      <a:extLst>
+                        <a:ext uri="{28A0092B-C50C-407E-A947-70E740481C1C}">
+                          <a14:useLocalDpi xmlns:a14="http://schemas.microsoft.com/office/drawing/2010/main" val="0"/>
+                        </a:ext>
+                      </a:extLst>
+                    </a:blip>
+                    <a:srcRect t="27010" b="10123"/>
+                    <a:stretch/>
+                  </pic:blipFill>
+                  <pic:spPr bwMode="auto">
+                    <a:xfrm>
+                      <a:off x="0" y="0"/>
+                      <a:ext cx="5476875" cy="2206390"/>
+                    </a:xfrm>
+                    <a:prstGeom prst="rect">
+                      <a:avLst/>
+                    </a:prstGeom>
+                    <a:noFill/>
+                    <a:ln>
+                      <a:noFill/>
+                    </a:ln>
+                    <a:extLst>
+                      <a:ext uri="{53640926-AAD7-44D8-BBD7-CCE9431645EC}">
+                        <a14:shadowObscured xmlns:a14="http://schemas.microsoft.com/office/drawing/2010/main"/>
+                      </a:ext>
+                    </a:extLst>
+                  </pic:spPr>
+                </pic:pic>
+              </a:graphicData>
+            </a:graphic>
+          </wp:inline>
+        </w:drawing>
+      </w:r>
+    </w:p>
+    <w:p>
+      <w:pPr>
+        <w:widowControl/>
+        <w:spacing w:line="0" w:lineRule="atLeast"/>
+        <w:jc w:val="left"/>
+        <w:rPr>
+          <w:rFonts w:ascii="Times New Roman" w:hAnsi="Times New Roman" w:cs="Times New Roman"/>
+          <w:sz w:val="24"/>
+          <w:szCs w:val="24"/>
+        </w:rPr>
+      </w:pPr>
+      <w:r>
+        <w:rPr>
+          <w:rFonts w:ascii="Times New Roman" w:hAnsi="Times New Roman" w:cs="Times New Roman"/>
+          <w:noProof/>
+          <w:sz w:val="24"/>
+          <w:szCs w:val="24"/>
+        </w:rPr>
+        <w:drawing>
+          <wp:inline distT="0" distB="0" distL="0" distR="0" wp14:anchorId="333AA996" wp14:editId="26EBBE5C">
+            <wp:extent cx="5474194" cy="562062"/>
+            <wp:effectExtent l="0" t="0" r="0" b="0"/>
+            <wp:docPr id="11" name="Picture 11" descr="../../../Library/Containers/com.tencent.xinWeChat/Data/Library/Application%20Support/Wechat/1.2/2267b06ec49dbb4e775c008602d4828a/Message/MessageTemp/9e20f478899dc29eb19741386f9343c8/Image/WeChat_1462813565.jpeg"/>
+            <wp:cNvGraphicFramePr>
+              <a:graphicFrameLocks xmlns:a="http://schemas.openxmlformats.org/drawingml/2006/main" noChangeAspect="1"/>
+            </wp:cNvGraphicFramePr>
+            <a:graphic xmlns:a="http://schemas.openxmlformats.org/drawingml/2006/main">
+              <a:graphicData uri="http://schemas.openxmlformats.org/drawingml/2006/picture">
+                <pic:pic xmlns:pic="http://schemas.openxmlformats.org/drawingml/2006/picture">
+                  <pic:nvPicPr>
+                    <pic:cNvPr id="0" name="Picture 7" descr="../../../Library/Containers/com.tencent.xinWeChat/Data/Library/Application%20Support/Wechat/1.2/2267b06ec49dbb4e775c008602d4828a/Message/MessageTemp/9e20f478899dc29eb19741386f9343c8/Image/WeChat_1462813565.jpeg"/>
+                    <pic:cNvPicPr>
+                      <a:picLocks noChangeAspect="1" noChangeArrowheads="1"/>
+                    </pic:cNvPicPr>
+                  </pic:nvPicPr>
+                  <pic:blipFill rotWithShape="1">
+                    <a:blip r:embed="rId20" cstate="print">
+                      <a:extLst>
+                        <a:ext uri="{28A0092B-C50C-407E-A947-70E740481C1C}">
+                          <a14:useLocalDpi xmlns:a14="http://schemas.microsoft.com/office/drawing/2010/main" val="0"/>
+                        </a:ext>
+                      </a:extLst>
+                    </a:blip>
+                    <a:srcRect t="78640" b="5337"/>
+                    <a:stretch/>
+                  </pic:blipFill>
+                  <pic:spPr bwMode="auto">
+                    <a:xfrm>
+                      <a:off x="0" y="0"/>
+                      <a:ext cx="5476875" cy="562337"/>
+                    </a:xfrm>
+                    <a:prstGeom prst="rect">
+                      <a:avLst/>
+                    </a:prstGeom>
+                    <a:noFill/>
+                    <a:ln>
+                      <a:noFill/>
+                    </a:ln>
+                    <a:extLst>
+                      <a:ext uri="{53640926-AAD7-44D8-BBD7-CCE9431645EC}">
+                        <a14:shadowObscured xmlns:a14="http://schemas.microsoft.com/office/drawing/2010/main"/>
+                      </a:ext>
+                    </a:extLst>
+                  </pic:spPr>
+                </pic:pic>
+              </a:graphicData>
+            </a:graphic>
+          </wp:inline>
+        </w:drawing>
+      </w:r>
+    </w:p>
+    <w:p>
+      <w:pPr>
+        <w:widowControl/>
+        <w:jc w:val="left"/>
+        <w:rPr>
+          <w:rFonts w:ascii="Times New Roman" w:hAnsi="Times New Roman" w:cs="Times New Roman"/>
+          <w:sz w:val="24"/>
+          <w:szCs w:val="24"/>
+        </w:rPr>
+      </w:pPr>
+    </w:p>
+    <w:p>
+      <w:pPr>
+        <w:widowControl/>
+        <w:jc w:val="left"/>
+        <w:rPr>
+          <w:rFonts w:ascii="Times New Roman" w:hAnsi="Times New Roman" w:cs="Times New Roman"/>
+          <w:sz w:val="24"/>
+          <w:szCs w:val="24"/>
+        </w:rPr>
+      </w:pPr>
+    </w:p>
+    <w:p>
+      <w:pPr>
+        <w:widowControl/>
+        <w:jc w:val="left"/>
+        <w:rPr>
+          <w:rFonts w:ascii="Times New Roman" w:hAnsi="Times New Roman" w:cs="Times New Roman"/>
+          <w:sz w:val="24"/>
+          <w:szCs w:val="24"/>
+        </w:rPr>
+      </w:pPr>
+    </w:p>
+    <w:p>
+      <w:pPr>
+        <w:widowControl/>
+        <w:jc w:val="left"/>
+        <w:rPr>
+          <w:rFonts w:ascii="Times New Roman" w:hAnsi="Times New Roman" w:cs="Times New Roman"/>
+          <w:sz w:val="24"/>
+          <w:szCs w:val="24"/>
+        </w:rPr>
+      </w:pPr>
+    </w:p>
+    <w:p>
+      <w:pPr>
+        <w:widowControl/>
+        <w:jc w:val="left"/>
+        <w:rPr>
+          <w:rFonts w:ascii="Times New Roman" w:hAnsi="Times New Roman" w:cs="Times New Roman"/>
+          <w:sz w:val="24"/>
+          <w:szCs w:val="24"/>
+        </w:rPr>
+      </w:pPr>
+      <w:r>
+        <w:rPr>
+          <w:rFonts w:ascii="Times New Roman" w:hAnsi="Times New Roman" w:cs="Times New Roman"/>
+          <w:sz w:val="24"/>
+          <w:szCs w:val="24"/>
+        </w:rPr>
+        <w:t xml:space="preserve">  </w:t>
+      </w:r>
+      <w:r>
+        <w:rPr>
+          <w:rFonts w:ascii="Times New Roman" w:hAnsi="Times New Roman" w:cs="Times New Roman"/>
+          <w:sz w:val="24"/>
+          <w:szCs w:val="24"/>
+        </w:rPr>
+        <w:t>Reading Intan Technologies RHD2000 Data File, Version 1.4</w:t>
+      </w:r>
+    </w:p>
+    <w:p>
+      <w:pPr>
+        <w:widowControl/>
+        <w:jc w:val="left"/>
+        <w:rPr>
+          <w:rFonts w:ascii="Times New Roman" w:hAnsi="Times New Roman" w:cs="Times New Roman"/>
+          <w:sz w:val="24"/>
+          <w:szCs w:val="24"/>
+        </w:rPr>
+      </w:pPr>
+    </w:p>
+    <w:p>
+      <w:pPr>
+        <w:widowControl/>
+        <w:jc w:val="left"/>
+        <w:rPr>
+          <w:rFonts w:ascii="Times New Roman" w:hAnsi="Times New Roman" w:cs="Times New Roman"/>
+          <w:sz w:val="24"/>
+          <w:szCs w:val="24"/>
+        </w:rPr>
+      </w:pPr>
+      <w:r>
+        <w:rPr>
+          <w:rFonts w:ascii="Times New Roman" w:hAnsi="Times New Roman" w:cs="Times New Roman"/>
+          <w:sz w:val="24"/>
+          <w:szCs w:val="24"/>
+        </w:rPr>
+        <w:t>Found 1 amplifier channel.</w:t>
+      </w:r>
+    </w:p>
+    <w:p>
+      <w:pPr>
+        <w:widowControl/>
+        <w:jc w:val="left"/>
+        <w:rPr>
+          <w:rFonts w:ascii="Times New Roman" w:hAnsi="Times New Roman" w:cs="Times New Roman"/>
+          <w:sz w:val="24"/>
+          <w:szCs w:val="24"/>
+        </w:rPr>
+      </w:pPr>
+      <w:r>
+        <w:rPr>
+          <w:rFonts w:ascii="Times New Roman" w:hAnsi="Times New Roman" w:cs="Times New Roman"/>
+          <w:sz w:val="24"/>
+          <w:szCs w:val="24"/>
+        </w:rPr>
+        <w:t>Found 3 auxiliary input channels.</w:t>
+      </w:r>
+    </w:p>
+    <w:p>
+      <w:pPr>
+        <w:widowControl/>
+        <w:jc w:val="left"/>
+        <w:rPr>
+          <w:rFonts w:ascii="Times New Roman" w:hAnsi="Times New Roman" w:cs="Times New Roman"/>
+          <w:sz w:val="24"/>
+          <w:szCs w:val="24"/>
+        </w:rPr>
+      </w:pPr>
+      <w:r>
+        <w:rPr>
+          <w:rFonts w:ascii="Times New Roman" w:hAnsi="Times New Roman" w:cs="Times New Roman"/>
+          <w:sz w:val="24"/>
+          <w:szCs w:val="24"/>
+        </w:rPr>
+        <w:t>Found 1 supply voltage channel.</w:t>
+      </w:r>
+    </w:p>
+    <w:p>
+      <w:pPr>
+        <w:widowControl/>
+        <w:jc w:val="left"/>
+        <w:rPr>
+          <w:rFonts w:ascii="Times New Roman" w:hAnsi="Times New Roman" w:cs="Times New Roman"/>
+          <w:sz w:val="24"/>
+          <w:szCs w:val="24"/>
+        </w:rPr>
+      </w:pPr>
+      <w:r>
+        <w:rPr>
+          <w:rFonts w:ascii="Times New Roman" w:hAnsi="Times New Roman" w:cs="Times New Roman"/>
+          <w:sz w:val="24"/>
+          <w:szCs w:val="24"/>
+        </w:rPr>
+        <w:t>Found 0 board ADC channels.</w:t>
+      </w:r>
+    </w:p>
+    <w:p>
+      <w:pPr>
+        <w:widowControl/>
+        <w:jc w:val="left"/>
+        <w:rPr>
+          <w:rFonts w:ascii="Times New Roman" w:hAnsi="Times New Roman" w:cs="Times New Roman"/>
+          <w:sz w:val="24"/>
+          <w:szCs w:val="24"/>
+        </w:rPr>
+      </w:pPr>
+      <w:r>
+        <w:rPr>
+          <w:rFonts w:ascii="Times New Roman" w:hAnsi="Times New Roman" w:cs="Times New Roman"/>
+          <w:sz w:val="24"/>
+          <w:szCs w:val="24"/>
+        </w:rPr>
+        <w:t>Found 2 board digital input channels.</w:t>
+      </w:r>
+    </w:p>
+    <w:p>
+      <w:pPr>
+        <w:widowControl/>
+        <w:jc w:val="left"/>
+        <w:rPr>
+          <w:rFonts w:ascii="Times New Roman" w:hAnsi="Times New Roman" w:cs="Times New Roman"/>
+          <w:sz w:val="24"/>
+          <w:szCs w:val="24"/>
+        </w:rPr>
+      </w:pPr>
+      <w:r>
+        <w:rPr>
+          <w:rFonts w:ascii="Times New Roman" w:hAnsi="Times New Roman" w:cs="Times New Roman"/>
+          <w:sz w:val="24"/>
+          <w:szCs w:val="24"/>
+        </w:rPr>
+        <w:t>Found 0 board digital output channels.</w:t>
+      </w:r>
+    </w:p>
+    <w:p>
+      <w:pPr>
+        <w:widowControl/>
+        <w:jc w:val="left"/>
+        <w:rPr>
+          <w:rFonts w:ascii="Times New Roman" w:hAnsi="Times New Roman" w:cs="Times New Roman"/>
+          <w:sz w:val="24"/>
+          <w:szCs w:val="24"/>
+        </w:rPr>
+      </w:pPr>
+      <w:r>
+        <w:rPr>
+          <w:rFonts w:ascii="Times New Roman" w:hAnsi="Times New Roman" w:cs="Times New Roman"/>
+          <w:sz w:val="24"/>
+          <w:szCs w:val="24"/>
+        </w:rPr>
+        <w:t>Found 0 temperature sensors channels.</w:t>
+      </w:r>
+    </w:p>
+    <w:p>
+      <w:pPr>
+        <w:widowControl/>
+        <w:jc w:val="left"/>
+        <w:rPr>
+          <w:rFonts w:ascii="Times New Roman" w:hAnsi="Times New Roman" w:cs="Times New Roman"/>
+          <w:sz w:val="24"/>
+          <w:szCs w:val="24"/>
+        </w:rPr>
+      </w:pPr>
+    </w:p>
+    <w:p>
+      <w:pPr>
+        <w:widowControl/>
+        <w:jc w:val="left"/>
+        <w:rPr>
+          <w:rFonts w:ascii="Times New Roman" w:hAnsi="Times New Roman" w:cs="Times New Roman"/>
+          <w:sz w:val="24"/>
+          <w:szCs w:val="24"/>
+        </w:rPr>
+      </w:pPr>
+      <w:r>
+        <w:rPr>
+          <w:rFonts w:ascii="Times New Roman" w:hAnsi="Times New Roman" w:cs="Times New Roman"/>
+          <w:sz w:val="24"/>
+          <w:szCs w:val="24"/>
+        </w:rPr>
+        <w:t>File contains 60.012 seconds of data.  Amplifiers were sampled at 20.00 kS/s.</w:t>
+      </w:r>
+    </w:p>
+    <w:p>
+      <w:pPr>
+        <w:widowControl/>
+        <w:jc w:val="left"/>
+        <w:rPr>
+          <w:rFonts w:ascii="Times New Roman" w:hAnsi="Times New Roman" w:cs="Times New Roman"/>
+          <w:sz w:val="24"/>
+          <w:szCs w:val="24"/>
+        </w:rPr>
+      </w:pPr>
+    </w:p>
+    <w:p>
+      <w:pPr>
+        <w:widowControl/>
+        <w:jc w:val="left"/>
+        <w:rPr>
+          <w:rFonts w:ascii="Times New Roman" w:hAnsi="Times New Roman" w:cs="Times New Roman"/>
+          <w:sz w:val="24"/>
+          <w:szCs w:val="24"/>
+        </w:rPr>
+      </w:pPr>
+      <w:r>
+        <w:rPr>
+          <w:rFonts w:ascii="Times New Roman" w:hAnsi="Times New Roman" w:cs="Times New Roman"/>
+          <w:sz w:val="24"/>
+          <w:szCs w:val="24"/>
+        </w:rPr>
+        <w:t>Allocating memory for data...</w:t>
+      </w:r>
+    </w:p>
+    <w:p>
+      <w:pPr>
+        <w:widowControl/>
+        <w:jc w:val="left"/>
+        <w:rPr>
+          <w:rFonts w:ascii="Times New Roman" w:hAnsi="Times New Roman" w:cs="Times New Roman"/>
+          <w:sz w:val="24"/>
+          <w:szCs w:val="24"/>
+        </w:rPr>
+      </w:pPr>
+      <w:r>
+        <w:rPr>
+          <w:rFonts w:ascii="Times New Roman" w:hAnsi="Times New Roman" w:cs="Times New Roman"/>
+          <w:sz w:val="24"/>
+          <w:szCs w:val="24"/>
+        </w:rPr>
+        <w:t>Reading data from file...</w:t>
+      </w:r>
+    </w:p>
+    <w:p>
+      <w:pPr>
+        <w:widowControl/>
+        <w:jc w:val="left"/>
+        <w:rPr>
+          <w:rFonts w:ascii="Times New Roman" w:hAnsi="Times New Roman" w:cs="Times New Roman"/>
+          <w:sz w:val="24"/>
+          <w:szCs w:val="24"/>
+        </w:rPr>
+      </w:pPr>
+      <w:r>
+        <w:rPr>
+          <w:rFonts w:ascii="Times New Roman" w:hAnsi="Times New Roman" w:cs="Times New Roman"/>
+          <w:sz w:val="24"/>
+          <w:szCs w:val="24"/>
+        </w:rPr>
+        <w:t>10% done...</w:t>
+      </w:r>
+    </w:p>
+    <w:p>
+      <w:pPr>
+        <w:widowControl/>
+        <w:jc w:val="left"/>
+        <w:rPr>
+          <w:rFonts w:ascii="Times New Roman" w:hAnsi="Times New Roman" w:cs="Times New Roman"/>
+          <w:sz w:val="24"/>
+          <w:szCs w:val="24"/>
+        </w:rPr>
+      </w:pPr>
+      <w:r>
+        <w:rPr>
+          <w:rFonts w:ascii="Times New Roman" w:hAnsi="Times New Roman" w:cs="Times New Roman"/>
+          <w:sz w:val="24"/>
+          <w:szCs w:val="24"/>
+        </w:rPr>
+        <w:t>20% done...</w:t>
+      </w:r>
+    </w:p>
+    <w:p>
+      <w:pPr>
+        <w:widowControl/>
+        <w:jc w:val="left"/>
+        <w:rPr>
+          <w:rFonts w:ascii="Times New Roman" w:hAnsi="Times New Roman" w:cs="Times New Roman"/>
+          <w:sz w:val="24"/>
+          <w:szCs w:val="24"/>
+        </w:rPr>
+      </w:pPr>
+      <w:r>
+        <w:rPr>
+          <w:rFonts w:ascii="Times New Roman" w:hAnsi="Times New Roman" w:cs="Times New Roman"/>
+          <w:sz w:val="24"/>
+          <w:szCs w:val="24"/>
+        </w:rPr>
+        <w:t>30% done...</w:t>
+      </w:r>
+    </w:p>
+    <w:p>
+      <w:pPr>
+        <w:widowControl/>
+        <w:jc w:val="left"/>
+        <w:rPr>
+          <w:rFonts w:ascii="Times New Roman" w:hAnsi="Times New Roman" w:cs="Times New Roman"/>
+          <w:sz w:val="24"/>
+          <w:szCs w:val="24"/>
+        </w:rPr>
+      </w:pPr>
+      <w:r>
+        <w:rPr>
+          <w:rFonts w:ascii="Times New Roman" w:hAnsi="Times New Roman" w:cs="Times New Roman"/>
+          <w:sz w:val="24"/>
+          <w:szCs w:val="24"/>
+        </w:rPr>
+        <w:t>40% done...</w:t>
+      </w:r>
+    </w:p>
+    <w:p>
+      <w:pPr>
+        <w:widowControl/>
+        <w:jc w:val="left"/>
+        <w:rPr>
+          <w:rFonts w:ascii="Times New Roman" w:hAnsi="Times New Roman" w:cs="Times New Roman"/>
+          <w:sz w:val="24"/>
+          <w:szCs w:val="24"/>
+        </w:rPr>
+      </w:pPr>
+      <w:r>
+        <w:rPr>
+          <w:rFonts w:ascii="Times New Roman" w:hAnsi="Times New Roman" w:cs="Times New Roman"/>
+          <w:sz w:val="24"/>
+          <w:szCs w:val="24"/>
+        </w:rPr>
+        <w:t>50% done...</w:t>
+      </w:r>
+    </w:p>
+    <w:p>
+      <w:pPr>
+        <w:widowControl/>
+        <w:jc w:val="left"/>
+        <w:rPr>
+          <w:rFonts w:ascii="Times New Roman" w:hAnsi="Times New Roman" w:cs="Times New Roman"/>
+          <w:sz w:val="24"/>
+          <w:szCs w:val="24"/>
+        </w:rPr>
+      </w:pPr>
+      <w:r>
+        <w:rPr>
+          <w:rFonts w:ascii="Times New Roman" w:hAnsi="Times New Roman" w:cs="Times New Roman"/>
+          <w:sz w:val="24"/>
+          <w:szCs w:val="24"/>
+        </w:rPr>
+        <w:t>60% done...</w:t>
+      </w:r>
+    </w:p>
+    <w:p>
+      <w:pPr>
+        <w:widowControl/>
+        <w:jc w:val="left"/>
+        <w:rPr>
+          <w:rFonts w:ascii="Times New Roman" w:hAnsi="Times New Roman" w:cs="Times New Roman"/>
+          <w:sz w:val="24"/>
+          <w:szCs w:val="24"/>
+        </w:rPr>
+      </w:pPr>
+      <w:r>
+        <w:rPr>
+          <w:rFonts w:ascii="Times New Roman" w:hAnsi="Times New Roman" w:cs="Times New Roman"/>
+          <w:sz w:val="24"/>
+          <w:szCs w:val="24"/>
+        </w:rPr>
+        <w:t>70% done...</w:t>
+      </w:r>
+    </w:p>
+    <w:p>
+      <w:pPr>
+        <w:widowControl/>
+        <w:jc w:val="left"/>
+        <w:rPr>
+          <w:rFonts w:ascii="Times New Roman" w:hAnsi="Times New Roman" w:cs="Times New Roman"/>
+          <w:sz w:val="24"/>
+          <w:szCs w:val="24"/>
+        </w:rPr>
+      </w:pPr>
+      <w:r>
+        <w:rPr>
+          <w:rFonts w:ascii="Times New Roman" w:hAnsi="Times New Roman" w:cs="Times New Roman"/>
+          <w:sz w:val="24"/>
+          <w:szCs w:val="24"/>
+        </w:rPr>
+        <w:t>80% done...</w:t>
+      </w:r>
+    </w:p>
+    <w:p>
+      <w:pPr>
+        <w:widowControl/>
+        <w:jc w:val="left"/>
+        <w:rPr>
+          <w:rFonts w:ascii="Times New Roman" w:hAnsi="Times New Roman" w:cs="Times New Roman"/>
+          <w:sz w:val="24"/>
+          <w:szCs w:val="24"/>
+        </w:rPr>
+      </w:pPr>
+      <w:r>
+        <w:rPr>
+          <w:rFonts w:ascii="Times New Roman" w:hAnsi="Times New Roman" w:cs="Times New Roman"/>
+          <w:sz w:val="24"/>
+          <w:szCs w:val="24"/>
+        </w:rPr>
+        <w:t>90% done...</w:t>
+      </w:r>
+    </w:p>
+    <w:p>
+      <w:pPr>
+        <w:widowControl/>
+        <w:jc w:val="left"/>
+        <w:rPr>
+          <w:rFonts w:ascii="Times New Roman" w:hAnsi="Times New Roman" w:cs="Times New Roman"/>
+          <w:sz w:val="24"/>
+          <w:szCs w:val="24"/>
+        </w:rPr>
+      </w:pPr>
+      <w:r>
+        <w:rPr>
+          <w:rFonts w:ascii="Times New Roman" w:hAnsi="Times New Roman" w:cs="Times New Roman"/>
+          <w:sz w:val="24"/>
+          <w:szCs w:val="24"/>
+        </w:rPr>
+        <w:t>100% done...</w:t>
+      </w:r>
+    </w:p>
+    <w:p>
+      <w:pPr>
+        <w:widowControl/>
+        <w:jc w:val="left"/>
+        <w:rPr>
+          <w:rFonts w:ascii="Times New Roman" w:hAnsi="Times New Roman" w:cs="Times New Roman"/>
+          <w:sz w:val="24"/>
+          <w:szCs w:val="24"/>
+        </w:rPr>
+      </w:pPr>
+      <w:r>
+        <w:rPr>
+          <w:rFonts w:ascii="Times New Roman" w:hAnsi="Times New Roman" w:cs="Times New Roman"/>
+          <w:sz w:val="24"/>
+          <w:szCs w:val="24"/>
+        </w:rPr>
+        <w:t>Parsing data...</w:t>
+      </w:r>
+    </w:p>
+    <w:p>
+      <w:pPr>
+        <w:widowControl/>
+        <w:jc w:val="left"/>
+        <w:rPr>
+          <w:rFonts w:ascii="Times New Roman" w:hAnsi="Times New Roman" w:cs="Times New Roman"/>
+          <w:sz w:val="24"/>
+          <w:szCs w:val="24"/>
+        </w:rPr>
+      </w:pPr>
+      <w:r>
+        <w:rPr>
+          <w:rFonts w:ascii="Times New Roman" w:hAnsi="Times New Roman" w:cs="Times New Roman"/>
+          <w:sz w:val="24"/>
+          <w:szCs w:val="24"/>
+        </w:rPr>
+        <w:t>No missing timestamps in data.</w:t>
+      </w:r>
+    </w:p>
+    <w:p>
+      <w:pPr>
+        <w:widowControl/>
+        <w:jc w:val="left"/>
+        <w:rPr>
+          <w:rFonts w:ascii="Times New Roman" w:hAnsi="Times New Roman" w:cs="Times New Roman"/>
+          <w:sz w:val="24"/>
+          <w:szCs w:val="24"/>
+        </w:rPr>
+      </w:pPr>
+      <w:r>
+        <w:rPr>
+          <w:rFonts w:ascii="Times New Roman" w:hAnsi="Times New Roman" w:cs="Times New Roman"/>
+          <w:sz w:val="24"/>
+          <w:szCs w:val="24"/>
+        </w:rPr>
+        <w:t>Applying notch filter...</w:t>
+      </w:r>
+    </w:p>
+    <w:p>
+      <w:pPr>
+        <w:widowControl/>
+        <w:jc w:val="left"/>
+        <w:rPr>
+          <w:rFonts w:ascii="Times New Roman" w:hAnsi="Times New Roman" w:cs="Times New Roman"/>
+          <w:sz w:val="24"/>
+          <w:szCs w:val="24"/>
+        </w:rPr>
+      </w:pPr>
+      <w:r>
+        <w:rPr>
+          <w:rFonts w:ascii="Times New Roman" w:hAnsi="Times New Roman" w:cs="Times New Roman"/>
+          <w:sz w:val="24"/>
+          <w:szCs w:val="24"/>
+        </w:rPr>
+        <w:t>10% done...</w:t>
+      </w:r>
+    </w:p>
+    <w:p>
+      <w:pPr>
+        <w:widowControl/>
+        <w:jc w:val="left"/>
+        <w:rPr>
+          <w:rFonts w:ascii="Times New Roman" w:hAnsi="Times New Roman" w:cs="Times New Roman"/>
+          <w:sz w:val="24"/>
+          <w:szCs w:val="24"/>
+        </w:rPr>
+      </w:pPr>
+      <w:r>
+        <w:rPr>
+          <w:rFonts w:ascii="Times New Roman" w:hAnsi="Times New Roman" w:cs="Times New Roman"/>
+          <w:sz w:val="24"/>
+          <w:szCs w:val="24"/>
+        </w:rPr>
+        <w:t>Done!  Elapsed time: 0.7 seconds</w:t>
+      </w:r>
+    </w:p>
+    <w:p>
+      <w:pPr>
+        <w:widowControl/>
+        <w:jc w:val="left"/>
+        <w:rPr>
+          <w:rFonts w:ascii="Times New Roman" w:hAnsi="Times New Roman" w:cs="Times New Roman"/>
+          <w:sz w:val="24"/>
+          <w:szCs w:val="24"/>
+        </w:rPr>
+      </w:pPr>
+      <w:r>
+        <w:rPr>
+          <w:rFonts w:ascii="Times New Roman" w:hAnsi="Times New Roman" w:cs="Times New Roman"/>
+          <w:sz w:val="24"/>
+          <w:szCs w:val="24"/>
+        </w:rPr>
+        <w:t>Extracted data are now available in the MATLAB workspace.</w:t>
+      </w:r>
+    </w:p>
+    <w:p>
+      <w:pPr>
+        <w:widowControl/>
+        <w:jc w:val="left"/>
+        <w:rPr>
+          <w:rFonts w:ascii="Times New Roman" w:hAnsi="Times New Roman" w:cs="Times New Roman"/>
+          <w:sz w:val="24"/>
+          <w:szCs w:val="24"/>
+        </w:rPr>
+      </w:pPr>
+      <w:r>
+        <w:rPr>
+          <w:rFonts w:ascii="Times New Roman" w:hAnsi="Times New Roman" w:cs="Times New Roman"/>
+          <w:sz w:val="24"/>
+          <w:szCs w:val="24"/>
+        </w:rPr>
+        <w:t>Type 'whos' to see variables.</w:t>
+      </w:r>
+    </w:p>
+    <w:p>
+      <w:pPr>
+        <w:widowControl/>
+        <w:jc w:val="left"/>
+        <w:rPr>
+          <w:rFonts w:ascii="Times New Roman" w:hAnsi="Times New Roman" w:cs="Times New Roman"/>
+          <w:sz w:val="24"/>
+          <w:szCs w:val="24"/>
+        </w:rPr>
+      </w:pPr>
+    </w:p>
+    <w:p>
+      <w:pPr>
+        <w:widowControl/>
+        <w:jc w:val="left"/>
+        <w:rPr>
+          <w:rFonts w:ascii="Times New Roman" w:hAnsi="Times New Roman" w:cs="Times New Roman"/>
+          <w:sz w:val="24"/>
+          <w:szCs w:val="24"/>
+        </w:rPr>
+      </w:pPr>
+      <w:r>
+        <w:rPr>
+          <w:rFonts w:ascii="Times New Roman" w:hAnsi="Times New Roman" w:cs="Times New Roman"/>
+          <w:sz w:val="24"/>
+          <w:szCs w:val="24"/>
+        </w:rPr>
+        <w:t>Index exceeds matrix dimensions.</w:t>
+      </w:r>
+    </w:p>
+    <w:p>
+      <w:pPr>
+        <w:widowControl/>
+        <w:jc w:val="left"/>
+        <w:rPr>
+          <w:rFonts w:ascii="Times New Roman" w:hAnsi="Times New Roman" w:cs="Times New Roman"/>
+          <w:sz w:val="24"/>
+          <w:szCs w:val="24"/>
+        </w:rPr>
+      </w:pPr>
+      <w:r>
+        <w:rPr>
+          <w:rFonts w:ascii="Times New Roman" w:hAnsi="Times New Roman" w:cs="Times New Roman"/>
+          <w:sz w:val="24"/>
+          <w:szCs w:val="24"/>
+        </w:rPr>
+        <w:t xml:space="preserve"> </w:t>
+      </w:r>
+    </w:p>
+    <w:p>
+      <w:pPr>
+        <w:widowControl/>
+        <w:jc w:val="left"/>
+        <w:rPr>
+          <w:rFonts w:ascii="Times New Roman" w:hAnsi="Times New Roman" w:cs="Times New Roman"/>
+          <w:sz w:val="24"/>
+          <w:szCs w:val="24"/>
+        </w:rPr>
+      </w:pPr>
+      <w:r>
+        <w:rPr>
+          <w:rFonts w:ascii="Times New Roman" w:hAnsi="Times New Roman" w:cs="Times New Roman"/>
+          <w:sz w:val="24"/>
+          <w:szCs w:val="24"/>
+        </w:rPr>
+        <w:t>Index exceeds matrix dimensions.</w:t>
+      </w:r>
+    </w:p>
+    <w:p>
+      <w:pPr>
+        <w:widowControl/>
+        <w:jc w:val="left"/>
+        <w:rPr>
+          <w:rFonts w:ascii="Times New Roman" w:hAnsi="Times New Roman" w:cs="Times New Roman"/>
+          <w:sz w:val="24"/>
+          <w:szCs w:val="24"/>
+        </w:rPr>
+      </w:pPr>
+      <w:r>
+        <w:rPr>
+          <w:rFonts w:ascii="Times New Roman" w:hAnsi="Times New Roman" w:cs="Times New Roman"/>
+          <w:sz w:val="24"/>
+          <w:szCs w:val="24"/>
+        </w:rPr>
+        <w:t xml:space="preserve"> </w:t>
+      </w:r>
+    </w:p>
+    <w:p>
+      <w:pPr>
+        <w:widowControl/>
+        <w:jc w:val="left"/>
+        <w:rPr>
+          <w:rFonts w:ascii="Times New Roman" w:hAnsi="Times New Roman" w:cs="Times New Roman"/>
+          <w:sz w:val="24"/>
+          <w:szCs w:val="24"/>
+        </w:rPr>
+      </w:pPr>
+    </w:p>
+    <w:p>
+      <w:pPr>
+        <w:widowControl/>
+        <w:jc w:val="left"/>
+        <w:rPr>
+          <w:rFonts w:ascii="Times New Roman" w:hAnsi="Times New Roman" w:cs="Times New Roman"/>
+          <w:sz w:val="24"/>
+          <w:szCs w:val="24"/>
+        </w:rPr>
+      </w:pPr>
+      <w:r>
+        <w:rPr>
+          <w:rFonts w:ascii="Times New Roman" w:hAnsi="Times New Roman" w:cs="Times New Roman"/>
+          <w:sz w:val="24"/>
+          <w:szCs w:val="24"/>
+        </w:rPr>
+        <w:lastRenderedPageBreak/>
+        <w:t xml:space="preserve">ans = </w:t>
+      </w:r>
+    </w:p>
+    <w:p>
+      <w:pPr>
+        <w:widowControl/>
+        <w:jc w:val="left"/>
+        <w:rPr>
+          <w:rFonts w:ascii="Times New Roman" w:hAnsi="Times New Roman" w:cs="Times New Roman"/>
+          <w:sz w:val="24"/>
+          <w:szCs w:val="24"/>
+        </w:rPr>
+      </w:pPr>
+    </w:p>
+    <w:p>
+      <w:pPr>
+        <w:widowControl/>
+        <w:jc w:val="left"/>
+        <w:rPr>
+          <w:rFonts w:ascii="Times New Roman" w:hAnsi="Times New Roman" w:cs="Times New Roman"/>
+          <w:sz w:val="24"/>
+          <w:szCs w:val="24"/>
+        </w:rPr>
+      </w:pPr>
+      <w:r>
+        <w:rPr>
+          <w:rFonts w:ascii="Times New Roman" w:hAnsi="Times New Roman" w:cs="Times New Roman"/>
+          <w:sz w:val="24"/>
+          <w:szCs w:val="24"/>
+        </w:rPr>
+        <w:t xml:space="preserve">              native_channel_name: 'A-004'</w:t>
+      </w:r>
+    </w:p>
+    <w:p>
+      <w:pPr>
+        <w:widowControl/>
+        <w:jc w:val="left"/>
+        <w:rPr>
+          <w:rFonts w:ascii="Times New Roman" w:hAnsi="Times New Roman" w:cs="Times New Roman"/>
+          <w:sz w:val="24"/>
+          <w:szCs w:val="24"/>
+        </w:rPr>
+      </w:pPr>
+      <w:r>
+        <w:rPr>
+          <w:rFonts w:ascii="Times New Roman" w:hAnsi="Times New Roman" w:cs="Times New Roman"/>
+          <w:sz w:val="24"/>
+          <w:szCs w:val="24"/>
+        </w:rPr>
+        <w:t xml:space="preserve">              custom_channel_name: 'A-004'</w:t>
+      </w:r>
+    </w:p>
+    <w:p>
+      <w:pPr>
+        <w:widowControl/>
+        <w:jc w:val="left"/>
+        <w:rPr>
+          <w:rFonts w:ascii="Times New Roman" w:hAnsi="Times New Roman" w:cs="Times New Roman"/>
+          <w:sz w:val="24"/>
+          <w:szCs w:val="24"/>
+        </w:rPr>
+      </w:pPr>
+      <w:r>
+        <w:rPr>
+          <w:rFonts w:ascii="Times New Roman" w:hAnsi="Times New Roman" w:cs="Times New Roman"/>
+          <w:sz w:val="24"/>
+          <w:szCs w:val="24"/>
+        </w:rPr>
+        <w:t xml:space="preserve">                     native_order: 4</w:t>
+      </w:r>
+    </w:p>
+    <w:p>
+      <w:pPr>
+        <w:widowControl/>
+        <w:jc w:val="left"/>
+        <w:rPr>
+          <w:rFonts w:ascii="Times New Roman" w:hAnsi="Times New Roman" w:cs="Times New Roman"/>
+          <w:sz w:val="24"/>
+          <w:szCs w:val="24"/>
+        </w:rPr>
+      </w:pPr>
+      <w:r>
+        <w:rPr>
+          <w:rFonts w:ascii="Times New Roman" w:hAnsi="Times New Roman" w:cs="Times New Roman"/>
+          <w:sz w:val="24"/>
+          <w:szCs w:val="24"/>
+        </w:rPr>
+        <w:t xml:space="preserve">                     custom_order: 4</w:t>
+      </w:r>
+    </w:p>
+    <w:p>
+      <w:pPr>
+        <w:widowControl/>
+        <w:jc w:val="left"/>
+        <w:rPr>
+          <w:rFonts w:ascii="Times New Roman" w:hAnsi="Times New Roman" w:cs="Times New Roman"/>
+          <w:sz w:val="24"/>
+          <w:szCs w:val="24"/>
+        </w:rPr>
+      </w:pPr>
+      <w:r>
+        <w:rPr>
+          <w:rFonts w:ascii="Times New Roman" w:hAnsi="Times New Roman" w:cs="Times New Roman"/>
+          <w:sz w:val="24"/>
+          <w:szCs w:val="24"/>
+        </w:rPr>
+        <w:t xml:space="preserve">                     board_stream: 0</w:t>
+      </w:r>
+    </w:p>
+    <w:p>
+      <w:pPr>
+        <w:widowControl/>
+        <w:jc w:val="left"/>
+        <w:rPr>
+          <w:rFonts w:ascii="Times New Roman" w:hAnsi="Times New Roman" w:cs="Times New Roman"/>
+          <w:sz w:val="24"/>
+          <w:szCs w:val="24"/>
+        </w:rPr>
+      </w:pPr>
+      <w:r>
+        <w:rPr>
+          <w:rFonts w:ascii="Times New Roman" w:hAnsi="Times New Roman" w:cs="Times New Roman"/>
+          <w:sz w:val="24"/>
+          <w:szCs w:val="24"/>
+        </w:rPr>
+        <w:t xml:space="preserve">                     chip_channel: 4</w:t>
+      </w:r>
+    </w:p>
+    <w:p>
+      <w:pPr>
+        <w:widowControl/>
+        <w:jc w:val="left"/>
+        <w:rPr>
+          <w:rFonts w:ascii="Times New Roman" w:hAnsi="Times New Roman" w:cs="Times New Roman"/>
+          <w:sz w:val="24"/>
+          <w:szCs w:val="24"/>
+        </w:rPr>
+      </w:pPr>
+      <w:r>
+        <w:rPr>
+          <w:rFonts w:ascii="Times New Roman" w:hAnsi="Times New Roman" w:cs="Times New Roman"/>
+          <w:sz w:val="24"/>
+          <w:szCs w:val="24"/>
+        </w:rPr>
+        <w:t xml:space="preserve">                        port_name: 'Port A'</w:t>
+      </w:r>
+    </w:p>
+    <w:p>
+      <w:pPr>
+        <w:widowControl/>
+        <w:jc w:val="left"/>
+        <w:rPr>
+          <w:rFonts w:ascii="Times New Roman" w:hAnsi="Times New Roman" w:cs="Times New Roman"/>
+          <w:sz w:val="24"/>
+          <w:szCs w:val="24"/>
+        </w:rPr>
+      </w:pPr>
+      <w:r>
+        <w:rPr>
+          <w:rFonts w:ascii="Times New Roman" w:hAnsi="Times New Roman" w:cs="Times New Roman"/>
+          <w:sz w:val="24"/>
+          <w:szCs w:val="24"/>
+        </w:rPr>
+        <w:t xml:space="preserve">                      port_prefix: 'A'</w:t>
+      </w:r>
+    </w:p>
+    <w:p>
+      <w:pPr>
+        <w:widowControl/>
+        <w:jc w:val="left"/>
+        <w:rPr>
+          <w:rFonts w:ascii="Times New Roman" w:hAnsi="Times New Roman" w:cs="Times New Roman"/>
+          <w:sz w:val="24"/>
+          <w:szCs w:val="24"/>
+        </w:rPr>
+      </w:pPr>
+      <w:r>
+        <w:rPr>
+          <w:rFonts w:ascii="Times New Roman" w:hAnsi="Times New Roman" w:cs="Times New Roman"/>
+          <w:sz w:val="24"/>
+          <w:szCs w:val="24"/>
+        </w:rPr>
+        <w:t xml:space="preserve">                      port_number: 1</w:t>
+      </w:r>
+    </w:p>
+    <w:p>
+      <w:pPr>
+        <w:widowControl/>
+        <w:jc w:val="left"/>
+        <w:rPr>
+          <w:rFonts w:ascii="Times New Roman" w:hAnsi="Times New Roman" w:cs="Times New Roman"/>
+          <w:sz w:val="24"/>
+          <w:szCs w:val="24"/>
+        </w:rPr>
+      </w:pPr>
+      <w:r>
+        <w:rPr>
+          <w:rFonts w:ascii="Times New Roman" w:hAnsi="Times New Roman" w:cs="Times New Roman"/>
+          <w:sz w:val="24"/>
+          <w:szCs w:val="24"/>
+        </w:rPr>
+        <w:t xml:space="preserve">    electrode_impedance_magnitude: 7.7045e+04</w:t>
+      </w:r>
+    </w:p>
+    <w:p>
+      <w:pPr>
+        <w:widowControl/>
+        <w:jc w:val="left"/>
+        <w:rPr>
+          <w:rFonts w:ascii="Times New Roman" w:hAnsi="Times New Roman" w:cs="Times New Roman"/>
+          <w:sz w:val="24"/>
+          <w:szCs w:val="24"/>
+        </w:rPr>
+      </w:pPr>
+      <w:r>
+        <w:rPr>
+          <w:rFonts w:ascii="Times New Roman" w:hAnsi="Times New Roman" w:cs="Times New Roman"/>
+          <w:sz w:val="24"/>
+          <w:szCs w:val="24"/>
+        </w:rPr>
+        <w:t xml:space="preserve">        electrode_impedance_phase: -85.6963</w:t>
+      </w:r>
+    </w:p>
+    <w:p>
+      <w:pPr>
+        <w:widowControl/>
+        <w:jc w:val="left"/>
+        <w:rPr>
+          <w:rFonts w:ascii="Times New Roman" w:hAnsi="Times New Roman" w:cs="Times New Roman"/>
+          <w:sz w:val="24"/>
+          <w:szCs w:val="24"/>
+        </w:rPr>
+      </w:pPr>
+    </w:p>
+    <w:p>
+      <w:pPr>
+        <w:widowControl/>
+        <w:jc w:val="left"/>
+        <w:rPr>
+          <w:rFonts w:ascii="Times New Roman" w:hAnsi="Times New Roman" w:cs="Times New Roman"/>
+          <w:sz w:val="24"/>
+          <w:szCs w:val="24"/>
+        </w:rPr>
+      </w:pPr>
+    </w:p>
+    <w:p>
+      <w:pPr>
+        <w:widowControl/>
+        <w:jc w:val="left"/>
+        <w:rPr>
+          <w:rFonts w:ascii="Times New Roman" w:hAnsi="Times New Roman" w:cs="Times New Roman"/>
+          <w:sz w:val="24"/>
+          <w:szCs w:val="24"/>
+        </w:rPr>
+      </w:pPr>
+      <w:r>
+        <w:rPr>
+          <w:rFonts w:ascii="Times New Roman" w:hAnsi="Times New Roman" w:cs="Times New Roman"/>
+          <w:sz w:val="24"/>
+          <w:szCs w:val="24"/>
+        </w:rPr>
+        <w:t>time =</w:t>
+      </w:r>
+    </w:p>
+    <w:p>
+      <w:pPr>
+        <w:widowControl/>
+        <w:jc w:val="left"/>
+        <w:rPr>
+          <w:rFonts w:ascii="Times New Roman" w:hAnsi="Times New Roman" w:cs="Times New Roman"/>
+          <w:sz w:val="24"/>
+          <w:szCs w:val="24"/>
+        </w:rPr>
+      </w:pPr>
+    </w:p>
+    <w:p>
+      <w:pPr>
+        <w:widowControl/>
+        <w:jc w:val="left"/>
+        <w:rPr>
+          <w:rFonts w:ascii="Times New Roman" w:hAnsi="Times New Roman" w:cs="Times New Roman"/>
+          <w:sz w:val="24"/>
+          <w:szCs w:val="24"/>
+        </w:rPr>
+      </w:pPr>
+      <w:r>
+        <w:rPr>
+          <w:rFonts w:ascii="Times New Roman" w:hAnsi="Times New Roman" w:cs="Times New Roman"/>
+          <w:sz w:val="24"/>
+          <w:szCs w:val="24"/>
+        </w:rPr>
+        <w:t xml:space="preserve">     1200239</w:t>
+      </w:r>
+    </w:p>
+    <w:p>
+      <w:pPr>
+        <w:widowControl/>
+        <w:jc w:val="left"/>
+        <w:rPr>
+          <w:rFonts w:ascii="Times New Roman" w:hAnsi="Times New Roman" w:cs="Times New Roman"/>
+          <w:sz w:val="24"/>
+          <w:szCs w:val="24"/>
+        </w:rPr>
+      </w:pPr>
+    </w:p>
+    <w:p>
+      <w:pPr>
+        <w:widowControl/>
+        <w:jc w:val="left"/>
+        <w:rPr>
+          <w:rFonts w:ascii="Times New Roman" w:hAnsi="Times New Roman" w:cs="Times New Roman"/>
+          <w:sz w:val="24"/>
+          <w:szCs w:val="24"/>
+        </w:rPr>
+      </w:pPr>
+    </w:p>
+    <w:p>
+      <w:pPr>
+        <w:widowControl/>
+        <w:jc w:val="left"/>
+        <w:rPr>
+          <w:rFonts w:ascii="Times New Roman" w:hAnsi="Times New Roman" w:cs="Times New Roman"/>
+          <w:sz w:val="24"/>
+          <w:szCs w:val="24"/>
+        </w:rPr>
+      </w:pPr>
+      <w:r>
+        <w:rPr>
+          <w:rFonts w:ascii="Times New Roman" w:hAnsi="Times New Roman" w:cs="Times New Roman"/>
+          <w:sz w:val="24"/>
+          <w:szCs w:val="24"/>
+        </w:rPr>
+        <w:t>SpikesL =</w:t>
+      </w:r>
+    </w:p>
+    <w:p>
+      <w:pPr>
+        <w:widowControl/>
+        <w:jc w:val="left"/>
+        <w:rPr>
+          <w:rFonts w:ascii="Times New Roman" w:hAnsi="Times New Roman" w:cs="Times New Roman"/>
+          <w:sz w:val="24"/>
+          <w:szCs w:val="24"/>
+        </w:rPr>
+      </w:pPr>
+    </w:p>
+    <w:p>
+      <w:pPr>
+        <w:widowControl/>
+        <w:jc w:val="left"/>
+        <w:rPr>
+          <w:rFonts w:ascii="Times New Roman" w:hAnsi="Times New Roman" w:cs="Times New Roman"/>
+          <w:sz w:val="24"/>
+          <w:szCs w:val="24"/>
+        </w:rPr>
+      </w:pPr>
+      <w:r>
+        <w:rPr>
+          <w:rFonts w:ascii="Times New Roman" w:hAnsi="Times New Roman" w:cs="Times New Roman"/>
+          <w:sz w:val="24"/>
+          <w:szCs w:val="24"/>
+        </w:rPr>
+        <w:t xml:space="preserve">   318</w:t>
+      </w:r>
+    </w:p>
+    <w:p>
+      <w:pPr>
+        <w:widowControl/>
+        <w:jc w:val="left"/>
+        <w:rPr>
+          <w:rFonts w:ascii="Times New Roman" w:hAnsi="Times New Roman" w:cs="Times New Roman"/>
+          <w:sz w:val="24"/>
+          <w:szCs w:val="24"/>
+        </w:rPr>
+      </w:pPr>
+    </w:p>
+    <w:p>
+      <w:pPr>
+        <w:widowControl/>
+        <w:jc w:val="left"/>
+        <w:rPr>
+          <w:rFonts w:ascii="Times New Roman" w:hAnsi="Times New Roman" w:cs="Times New Roman"/>
+          <w:sz w:val="24"/>
+          <w:szCs w:val="24"/>
+        </w:rPr>
+      </w:pPr>
+    </w:p>
+    <w:p>
+      <w:pPr>
+        <w:widowControl/>
+        <w:jc w:val="left"/>
+        <w:rPr>
+          <w:rFonts w:ascii="Times New Roman" w:hAnsi="Times New Roman" w:cs="Times New Roman"/>
+          <w:sz w:val="24"/>
+          <w:szCs w:val="24"/>
+        </w:rPr>
+      </w:pPr>
+      <w:r>
+        <w:rPr>
+          <w:rFonts w:ascii="Times New Roman" w:hAnsi="Times New Roman" w:cs="Times New Roman"/>
+          <w:sz w:val="24"/>
+          <w:szCs w:val="24"/>
+        </w:rPr>
+        <w:t>SpikesR =</w:t>
+      </w:r>
+    </w:p>
+    <w:p>
+      <w:pPr>
+        <w:widowControl/>
+        <w:jc w:val="left"/>
+        <w:rPr>
+          <w:rFonts w:ascii="Times New Roman" w:hAnsi="Times New Roman" w:cs="Times New Roman"/>
+          <w:sz w:val="24"/>
+          <w:szCs w:val="24"/>
+        </w:rPr>
+      </w:pPr>
+    </w:p>
+    <w:p>
+      <w:pPr>
+        <w:widowControl/>
+        <w:jc w:val="left"/>
+        <w:rPr>
+          <w:rFonts w:ascii="Times New Roman" w:hAnsi="Times New Roman" w:cs="Times New Roman"/>
+          <w:sz w:val="24"/>
+          <w:szCs w:val="24"/>
+        </w:rPr>
+      </w:pPr>
+      <w:r>
+        <w:rPr>
+          <w:rFonts w:ascii="Times New Roman" w:hAnsi="Times New Roman" w:cs="Times New Roman"/>
+          <w:sz w:val="24"/>
+          <w:szCs w:val="24"/>
+        </w:rPr>
+        <w:t xml:space="preserve">        1027</w:t>
+      </w:r>
+    </w:p>
+    <w:p>
+      <w:pPr>
+        <w:widowControl/>
+        <w:jc w:val="left"/>
+        <w:rPr>
+          <w:rFonts w:ascii="Times New Roman" w:hAnsi="Times New Roman" w:cs="Times New Roman"/>
+          <w:sz w:val="24"/>
+          <w:szCs w:val="24"/>
+        </w:rPr>
+      </w:pPr>
+    </w:p>
+    <w:p>
+      <w:pPr>
+        <w:widowControl/>
+        <w:jc w:val="left"/>
+        <w:rPr>
+          <w:rFonts w:ascii="Times New Roman" w:hAnsi="Times New Roman" w:cs="Times New Roman"/>
+          <w:sz w:val="24"/>
+          <w:szCs w:val="24"/>
+        </w:rPr>
+      </w:pPr>
+    </w:p>
+    <w:p>
+      <w:pPr>
+        <w:widowControl/>
+        <w:jc w:val="left"/>
+        <w:rPr>
+          <w:rFonts w:ascii="Times New Roman" w:hAnsi="Times New Roman" w:cs="Times New Roman"/>
+          <w:sz w:val="24"/>
+          <w:szCs w:val="24"/>
+        </w:rPr>
+      </w:pPr>
+      <w:r>
+        <w:rPr>
+          <w:rFonts w:ascii="Times New Roman" w:hAnsi="Times New Roman" w:cs="Times New Roman"/>
+          <w:sz w:val="24"/>
+          <w:szCs w:val="24"/>
+        </w:rPr>
+        <w:t xml:space="preserve">times = </w:t>
+      </w:r>
+    </w:p>
+    <w:p>
+      <w:pPr>
+        <w:widowControl/>
+        <w:jc w:val="left"/>
+        <w:rPr>
+          <w:rFonts w:ascii="Times New Roman" w:hAnsi="Times New Roman" w:cs="Times New Roman"/>
+          <w:sz w:val="24"/>
+          <w:szCs w:val="24"/>
+        </w:rPr>
+      </w:pPr>
+    </w:p>
+    <w:p>
+      <w:pPr>
+        <w:widowControl/>
+        <w:jc w:val="left"/>
+        <w:rPr>
+          <w:rFonts w:ascii="Times New Roman" w:hAnsi="Times New Roman" w:cs="Times New Roman"/>
+          <w:sz w:val="24"/>
+          <w:szCs w:val="24"/>
+        </w:rPr>
+      </w:pPr>
+      <w:r>
+        <w:rPr>
+          <w:rFonts w:ascii="Times New Roman" w:hAnsi="Times New Roman" w:cs="Times New Roman"/>
+          <w:sz w:val="24"/>
+          <w:szCs w:val="24"/>
+        </w:rPr>
+        <w:t xml:space="preserve">          lLEDon: [1x43958 double]</w:t>
+      </w:r>
+    </w:p>
+    <w:p>
+      <w:pPr>
+        <w:widowControl/>
+        <w:jc w:val="left"/>
+        <w:rPr>
+          <w:rFonts w:ascii="Times New Roman" w:hAnsi="Times New Roman" w:cs="Times New Roman"/>
+          <w:sz w:val="24"/>
+          <w:szCs w:val="24"/>
+        </w:rPr>
+      </w:pPr>
+      <w:r>
+        <w:rPr>
+          <w:rFonts w:ascii="Times New Roman" w:hAnsi="Times New Roman" w:cs="Times New Roman"/>
+          <w:sz w:val="24"/>
+          <w:szCs w:val="24"/>
+        </w:rPr>
+        <w:t xml:space="preserve">         lLEDoff: [1x1156282 double]</w:t>
+      </w:r>
+    </w:p>
+    <w:p>
+      <w:pPr>
+        <w:widowControl/>
+        <w:jc w:val="left"/>
+        <w:rPr>
+          <w:rFonts w:ascii="Times New Roman" w:hAnsi="Times New Roman" w:cs="Times New Roman"/>
+          <w:sz w:val="24"/>
+          <w:szCs w:val="24"/>
+        </w:rPr>
+      </w:pPr>
+      <w:r>
+        <w:rPr>
+          <w:rFonts w:ascii="Times New Roman" w:hAnsi="Times New Roman" w:cs="Times New Roman"/>
+          <w:sz w:val="24"/>
+          <w:szCs w:val="24"/>
+        </w:rPr>
+        <w:t xml:space="preserve">          rLEDon: [1x130399 double]</w:t>
+      </w:r>
+    </w:p>
+    <w:p>
+      <w:pPr>
+        <w:widowControl/>
+        <w:jc w:val="left"/>
+        <w:rPr>
+          <w:rFonts w:ascii="Times New Roman" w:hAnsi="Times New Roman" w:cs="Times New Roman"/>
+          <w:sz w:val="24"/>
+          <w:szCs w:val="24"/>
+        </w:rPr>
+      </w:pPr>
+      <w:r>
+        <w:rPr>
+          <w:rFonts w:ascii="Times New Roman" w:hAnsi="Times New Roman" w:cs="Times New Roman"/>
+          <w:sz w:val="24"/>
+          <w:szCs w:val="24"/>
+        </w:rPr>
+        <w:t xml:space="preserve">         rLEDoff: [1x1069841 double]</w:t>
+      </w:r>
+    </w:p>
+    <w:p>
+      <w:pPr>
+        <w:widowControl/>
+        <w:jc w:val="left"/>
+        <w:rPr>
+          <w:rFonts w:ascii="Times New Roman" w:hAnsi="Times New Roman" w:cs="Times New Roman"/>
+          <w:sz w:val="24"/>
+          <w:szCs w:val="24"/>
+        </w:rPr>
+      </w:pPr>
+      <w:r>
+        <w:rPr>
+          <w:rFonts w:ascii="Times New Roman" w:hAnsi="Times New Roman" w:cs="Times New Roman"/>
+          <w:sz w:val="24"/>
+          <w:szCs w:val="24"/>
+        </w:rPr>
+        <w:t xml:space="preserve">       lLEDstart: 181694</w:t>
+      </w:r>
+    </w:p>
+    <w:p>
+      <w:pPr>
+        <w:widowControl/>
+        <w:jc w:val="left"/>
+        <w:rPr>
+          <w:rFonts w:ascii="Times New Roman" w:hAnsi="Times New Roman" w:cs="Times New Roman"/>
+          <w:sz w:val="24"/>
+          <w:szCs w:val="24"/>
+        </w:rPr>
+      </w:pPr>
+      <w:r>
+        <w:rPr>
+          <w:rFonts w:ascii="Times New Roman" w:hAnsi="Times New Roman" w:cs="Times New Roman"/>
+          <w:sz w:val="24"/>
+          <w:szCs w:val="24"/>
+        </w:rPr>
+        <w:t xml:space="preserve">       rLEDstart: [219666 257898 348316 637541]</w:t>
+      </w:r>
+    </w:p>
+    <w:p>
+      <w:pPr>
+        <w:widowControl/>
+        <w:jc w:val="left"/>
+        <w:rPr>
+          <w:rFonts w:ascii="Times New Roman" w:hAnsi="Times New Roman" w:cs="Times New Roman"/>
+          <w:sz w:val="24"/>
+          <w:szCs w:val="24"/>
+        </w:rPr>
+      </w:pPr>
+      <w:r>
+        <w:rPr>
+          <w:rFonts w:ascii="Times New Roman" w:hAnsi="Times New Roman" w:cs="Times New Roman"/>
+          <w:sz w:val="24"/>
+          <w:szCs w:val="24"/>
+        </w:rPr>
+        <w:t xml:space="preserve">    Lrasterlight: 1</w:t>
+      </w:r>
+    </w:p>
+    <w:p>
+      <w:pPr>
+        <w:widowControl/>
+        <w:jc w:val="left"/>
+        <w:rPr>
+          <w:rFonts w:ascii="Times New Roman" w:hAnsi="Times New Roman" w:cs="Times New Roman"/>
+          <w:sz w:val="24"/>
+          <w:szCs w:val="24"/>
+        </w:rPr>
+      </w:pPr>
+      <w:r>
+        <w:rPr>
+          <w:rFonts w:ascii="Times New Roman" w:hAnsi="Times New Roman" w:cs="Times New Roman"/>
+          <w:sz w:val="24"/>
+          <w:szCs w:val="24"/>
+        </w:rPr>
+        <w:t xml:space="preserve">    Rrasterlight: [1 2 3 4]</w:t>
+      </w:r>
+    </w:p>
+    <w:p>
+      <w:pPr>
+        <w:widowControl/>
+        <w:jc w:val="left"/>
+        <w:rPr>
+          <w:rFonts w:ascii="Times New Roman" w:hAnsi="Times New Roman" w:cs="Times New Roman"/>
+          <w:sz w:val="24"/>
+          <w:szCs w:val="24"/>
+        </w:rPr>
+      </w:pPr>
+    </w:p>
+    <w:p>
+      <w:pPr>
+        <w:widowControl/>
+        <w:jc w:val="left"/>
+        <w:rPr>
+          <w:rFonts w:ascii="Times New Roman" w:hAnsi="Times New Roman" w:cs="Times New Roman"/>
+          <w:sz w:val="24"/>
+          <w:szCs w:val="24"/>
+        </w:rPr>
+      </w:pPr>
+      <w:r>
+        <w:rPr>
+          <w:rFonts w:ascii="Times New Roman" w:hAnsi="Times New Roman" w:cs="Times New Roman"/>
+          <w:sz w:val="24"/>
+          <w:szCs w:val="24"/>
+        </w:rPr>
+        <w:lastRenderedPageBreak/>
+        <w:t>Error using reshape</w:t>
+      </w:r>
+    </w:p>
+    <w:p>
+      <w:pPr>
+        <w:widowControl/>
+        <w:jc w:val="left"/>
+        <w:rPr>
+          <w:rFonts w:ascii="Times New Roman" w:hAnsi="Times New Roman" w:cs="Times New Roman"/>
+          <w:sz w:val="24"/>
+          <w:szCs w:val="24"/>
+        </w:rPr>
+      </w:pPr>
+      <w:r>
+        <w:rPr>
+          <w:rFonts w:ascii="Times New Roman" w:hAnsi="Times New Roman" w:cs="Times New Roman"/>
+          <w:sz w:val="24"/>
+          <w:szCs w:val="24"/>
+        </w:rPr>
+        <w:t>To RESHAPE the number of elements must not change.</w:t>
+      </w:r>
+    </w:p>
+    <w:p>
+      <w:pPr>
+        <w:widowControl/>
+        <w:jc w:val="left"/>
+        <w:rPr>
+          <w:rFonts w:ascii="Times New Roman" w:hAnsi="Times New Roman" w:cs="Times New Roman"/>
+          <w:sz w:val="24"/>
+          <w:szCs w:val="24"/>
+        </w:rPr>
+      </w:pPr>
+      <w:r>
+        <w:rPr>
+          <w:rFonts w:ascii="Times New Roman" w:hAnsi="Times New Roman" w:cs="Times New Roman"/>
+          <w:sz w:val="24"/>
+          <w:szCs w:val="24"/>
+        </w:rPr>
+        <w:t xml:space="preserve"> </w:t>
+      </w:r>
+    </w:p>
+    <w:p>
+      <w:pPr>
+        <w:widowControl/>
+        <w:jc w:val="left"/>
+        <w:rPr>
+          <w:rFonts w:ascii="Times New Roman" w:hAnsi="Times New Roman" w:cs="Times New Roman"/>
+          <w:sz w:val="24"/>
+          <w:szCs w:val="24"/>
+        </w:rPr>
+      </w:pPr>
+      <w:r>
+        <w:rPr>
+          <w:rFonts w:ascii="Times New Roman" w:hAnsi="Times New Roman" w:cs="Times New Roman"/>
+          <w:sz w:val="24"/>
+          <w:szCs w:val="24"/>
+        </w:rPr>
+        <w:t>Reference to non-existent field 'LrasterStack'.</w:t>
+      </w:r>
+    </w:p>
+    <w:p>
+      <w:pPr>
+        <w:widowControl/>
+        <w:jc w:val="left"/>
+        <w:rPr>
+          <w:rFonts w:ascii="Times New Roman" w:hAnsi="Times New Roman" w:cs="Times New Roman"/>
+          <w:sz w:val="24"/>
+          <w:szCs w:val="24"/>
+        </w:rPr>
+      </w:pPr>
+      <w:r>
+        <w:rPr>
+          <w:rFonts w:ascii="Times New Roman" w:hAnsi="Times New Roman" w:cs="Times New Roman"/>
+          <w:sz w:val="24"/>
+          <w:szCs w:val="24"/>
+        </w:rPr>
+        <w:t xml:space="preserve"> </w:t>
+      </w:r>
+    </w:p>
+    <w:p>
+      <w:pPr>
+        <w:widowControl/>
+        <w:jc w:val="left"/>
+        <w:rPr>
+          <w:rFonts w:ascii="Times New Roman" w:hAnsi="Times New Roman" w:cs="Times New Roman"/>
+          <w:sz w:val="24"/>
+          <w:szCs w:val="24"/>
+        </w:rPr>
+      </w:pPr>
+    </w:p>
+    <w:p>
+      <w:pPr>
+        <w:widowControl/>
+        <w:jc w:val="left"/>
+        <w:rPr>
+          <w:rFonts w:ascii="Times New Roman" w:hAnsi="Times New Roman" w:cs="Times New Roman"/>
+          <w:sz w:val="24"/>
+          <w:szCs w:val="24"/>
+        </w:rPr>
+      </w:pPr>
+      <w:r>
+        <w:rPr>
+          <w:rFonts w:ascii="Times New Roman" w:hAnsi="Times New Roman" w:cs="Times New Roman"/>
+          <w:sz w:val="24"/>
+          <w:szCs w:val="24"/>
+        </w:rPr>
+        <w:t>ans =</w:t>
+      </w:r>
+    </w:p>
+    <w:p>
+      <w:pPr>
+        <w:widowControl/>
+        <w:jc w:val="left"/>
+        <w:rPr>
+          <w:rFonts w:ascii="Times New Roman" w:hAnsi="Times New Roman" w:cs="Times New Roman"/>
+          <w:sz w:val="24"/>
+          <w:szCs w:val="24"/>
+        </w:rPr>
+      </w:pPr>
+    </w:p>
+    <w:p>
+      <w:pPr>
+        <w:widowControl/>
+        <w:jc w:val="left"/>
+        <w:rPr>
+          <w:rFonts w:ascii="Times New Roman" w:hAnsi="Times New Roman" w:cs="Times New Roman"/>
+          <w:sz w:val="24"/>
+          <w:szCs w:val="24"/>
+        </w:rPr>
+      </w:pPr>
+      <w:r>
+        <w:rPr>
+          <w:rFonts w:ascii="Times New Roman" w:hAnsi="Times New Roman" w:cs="Times New Roman"/>
+          <w:sz w:val="24"/>
+          <w:szCs w:val="24"/>
+        </w:rPr>
+        <w:t xml:space="preserve">    61</w:t>
+      </w:r>
+    </w:p>
+    <w:p>
+      <w:pPr>
+        <w:widowControl/>
+        <w:jc w:val="left"/>
+        <w:rPr>
+          <w:rFonts w:ascii="Times New Roman" w:hAnsi="Times New Roman" w:cs="Times New Roman"/>
+          <w:sz w:val="24"/>
+          <w:szCs w:val="24"/>
+        </w:rPr>
+      </w:pPr>
+    </w:p>
+    <w:p>
+      <w:pPr>
+        <w:widowControl/>
+        <w:jc w:val="left"/>
+        <w:rPr>
+          <w:rFonts w:ascii="Times New Roman" w:hAnsi="Times New Roman" w:cs="Times New Roman"/>
+          <w:sz w:val="24"/>
+          <w:szCs w:val="24"/>
+        </w:rPr>
+      </w:pPr>
+    </w:p>
+    <w:p>
+      <w:pPr>
+        <w:widowControl/>
+        <w:jc w:val="left"/>
+        <w:rPr>
+          <w:rFonts w:ascii="Times New Roman" w:hAnsi="Times New Roman" w:cs="Times New Roman"/>
+          <w:sz w:val="24"/>
+          <w:szCs w:val="24"/>
+        </w:rPr>
+      </w:pPr>
+      <w:r>
+        <w:rPr>
+          <w:rFonts w:ascii="Times New Roman" w:hAnsi="Times New Roman" w:cs="Times New Roman"/>
+          <w:sz w:val="24"/>
+          <w:szCs w:val="24"/>
+        </w:rPr>
+        <w:t>ans =</w:t>
+      </w:r>
+    </w:p>
+    <w:p>
+      <w:pPr>
+        <w:widowControl/>
+        <w:jc w:val="left"/>
+        <w:rPr>
+          <w:rFonts w:ascii="Times New Roman" w:hAnsi="Times New Roman" w:cs="Times New Roman"/>
+          <w:sz w:val="24"/>
+          <w:szCs w:val="24"/>
+        </w:rPr>
+      </w:pPr>
+    </w:p>
+    <w:p>
+      <w:pPr>
+        <w:widowControl/>
+        <w:jc w:val="left"/>
+        <w:rPr>
+          <w:rFonts w:ascii="Times New Roman" w:hAnsi="Times New Roman" w:cs="Times New Roman"/>
+          <w:sz w:val="24"/>
+          <w:szCs w:val="24"/>
+        </w:rPr>
+      </w:pPr>
+      <w:r>
+        <w:rPr>
+          <w:rFonts w:ascii="Times New Roman" w:hAnsi="Times New Roman" w:cs="Times New Roman"/>
+          <w:sz w:val="24"/>
+          <w:szCs w:val="24"/>
+        </w:rPr>
+        <w:t xml:space="preserve">    79</w:t>
+      </w:r>
+    </w:p>
+    <w:p>
+      <w:pPr>
+        <w:widowControl/>
+        <w:jc w:val="left"/>
+        <w:rPr>
+          <w:rFonts w:ascii="Times New Roman" w:hAnsi="Times New Roman" w:cs="Times New Roman"/>
+          <w:sz w:val="24"/>
+          <w:szCs w:val="24"/>
+        </w:rPr>
+      </w:pPr>
+    </w:p>
+    <w:p>
+      <w:pPr>
+        <w:widowControl/>
+        <w:jc w:val="left"/>
+        <w:rPr>
+          <w:rFonts w:ascii="Times New Roman" w:hAnsi="Times New Roman" w:cs="Times New Roman"/>
+          <w:sz w:val="24"/>
+          <w:szCs w:val="24"/>
+        </w:rPr>
+      </w:pPr>
+    </w:p>
+    <w:p>
+      <w:pPr>
+        <w:widowControl/>
+        <w:jc w:val="left"/>
+        <w:rPr>
+          <w:rFonts w:ascii="Times New Roman" w:hAnsi="Times New Roman" w:cs="Times New Roman"/>
+          <w:sz w:val="24"/>
+          <w:szCs w:val="24"/>
+        </w:rPr>
+      </w:pPr>
+      <w:r>
+        <w:rPr>
+          <w:rFonts w:ascii="Times New Roman" w:hAnsi="Times New Roman" w:cs="Times New Roman"/>
+          <w:sz w:val="24"/>
+          <w:szCs w:val="24"/>
+        </w:rPr>
+        <w:t>ans =</w:t>
+      </w:r>
+    </w:p>
+    <w:p>
+      <w:pPr>
+        <w:widowControl/>
+        <w:jc w:val="left"/>
+        <w:rPr>
+          <w:rFonts w:ascii="Times New Roman" w:hAnsi="Times New Roman" w:cs="Times New Roman"/>
+          <w:sz w:val="24"/>
+          <w:szCs w:val="24"/>
+        </w:rPr>
+      </w:pPr>
+    </w:p>
+    <w:p>
+      <w:pPr>
+        <w:widowControl/>
+        <w:jc w:val="left"/>
+        <w:rPr>
+          <w:rFonts w:ascii="Times New Roman" w:hAnsi="Times New Roman" w:cs="Times New Roman"/>
+          <w:sz w:val="24"/>
+          <w:szCs w:val="24"/>
+        </w:rPr>
+      </w:pPr>
+      <w:r>
+        <w:rPr>
+          <w:rFonts w:ascii="Times New Roman" w:hAnsi="Times New Roman" w:cs="Times New Roman"/>
+          <w:sz w:val="24"/>
+          <w:szCs w:val="24"/>
+        </w:rPr>
+        <w:t xml:space="preserve">   72.5000</w:t>
+      </w:r>
+    </w:p>
+    <w:p>
+      <w:pPr>
+        <w:widowControl/>
+        <w:jc w:val="left"/>
+        <w:rPr>
+          <w:rFonts w:ascii="Times New Roman" w:hAnsi="Times New Roman" w:cs="Times New Roman"/>
+          <w:sz w:val="24"/>
+          <w:szCs w:val="24"/>
+        </w:rPr>
+      </w:pPr>
+    </w:p>
+    <w:p>
+      <w:pPr>
+        <w:widowControl/>
+        <w:jc w:val="left"/>
+        <w:rPr>
+          <w:rFonts w:ascii="Times New Roman" w:hAnsi="Times New Roman" w:cs="Times New Roman"/>
+          <w:sz w:val="24"/>
+          <w:szCs w:val="24"/>
+        </w:rPr>
+      </w:pPr>
+    </w:p>
+    <w:p>
+      <w:pPr>
+        <w:widowControl/>
+        <w:jc w:val="left"/>
+        <w:rPr>
+          <w:rFonts w:ascii="Times New Roman" w:hAnsi="Times New Roman" w:cs="Times New Roman"/>
+          <w:sz w:val="24"/>
+          <w:szCs w:val="24"/>
+        </w:rPr>
+      </w:pPr>
+      <w:r>
+        <w:rPr>
+          <w:rFonts w:ascii="Times New Roman" w:hAnsi="Times New Roman" w:cs="Times New Roman"/>
+          <w:sz w:val="24"/>
+          <w:szCs w:val="24"/>
+        </w:rPr>
+        <w:t>ans =</w:t>
+      </w:r>
+    </w:p>
+    <w:p>
+      <w:pPr>
+        <w:widowControl/>
+        <w:jc w:val="left"/>
+        <w:rPr>
+          <w:rFonts w:ascii="Times New Roman" w:hAnsi="Times New Roman" w:cs="Times New Roman"/>
+          <w:sz w:val="24"/>
+          <w:szCs w:val="24"/>
+        </w:rPr>
+      </w:pPr>
+    </w:p>
+    <w:p>
+      <w:pPr>
+        <w:widowControl/>
+        <w:jc w:val="left"/>
+        <w:rPr>
+          <w:rFonts w:ascii="Times New Roman" w:hAnsi="Times New Roman" w:cs="Times New Roman"/>
+          <w:sz w:val="24"/>
+          <w:szCs w:val="24"/>
+        </w:rPr>
+      </w:pPr>
+      <w:r>
+        <w:rPr>
+          <w:rFonts w:ascii="Times New Roman" w:hAnsi="Times New Roman" w:cs="Times New Roman"/>
+          <w:sz w:val="24"/>
+          <w:szCs w:val="24"/>
+        </w:rPr>
+        <w:t xml:space="preserve">   79.5000</w:t>
+      </w:r>
+    </w:p>
+    <w:p>
+      <w:pPr>
+        <w:widowControl/>
+        <w:jc w:val="left"/>
+        <w:rPr>
+          <w:rFonts w:ascii="Times New Roman" w:hAnsi="Times New Roman" w:cs="Times New Roman"/>
+          <w:sz w:val="24"/>
+          <w:szCs w:val="24"/>
+        </w:rPr>
+      </w:pPr>
     </w:p>
     <w:p>
       <w:pPr>
@@ -7052,7 +9808,7 @@
                     </pic:cNvPicPr>
                   </pic:nvPicPr>
                   <pic:blipFill>
-                    <a:blip r:embed="rId16">
+                    <a:blip r:embed="rId21">
                       <a:extLst>
                         <a:ext uri="{28A0092B-C50C-407E-A947-70E740481C1C}">
                           <a14:useLocalDpi xmlns:a14="http://schemas.microsoft.com/office/drawing/2010/main" val="0"/>
@@ -15016,7 +17772,7 @@
         </w:rPr>
         <w:t xml:space="preserve">Intan Technologies, </w:t>
       </w:r>
-      <w:hyperlink r:id="rId17" w:history="1">
+      <w:hyperlink r:id="rId22" w:history="1">
         <w:r>
           <w:rPr>
             <w:rStyle w:val="Hyperlink"/>
@@ -15972,7 +18728,7 @@
                 <w:sz w:val="20"/>
                 <w:szCs w:val="20"/>
               </w:rPr>
-              <w:t>5</w:t>
+              <w:t>8</w:t>
             </w:r>
             <w:r>
               <w:rPr>
@@ -16032,7 +18788,7 @@
                 <w:sz w:val="20"/>
                 <w:szCs w:val="20"/>
               </w:rPr>
-              <w:t>20</w:t>
+              <w:t>25</w:t>
             </w:r>
             <w:r>
               <w:rPr>
@@ -20874,7 +23630,7 @@
 </file>
 
 <file path=customXml/itemProps1.xml><?xml version="1.0" encoding="utf-8"?>
-<ds:datastoreItem xmlns:ds="http://schemas.openxmlformats.org/officeDocument/2006/customXml" ds:itemID="{BDBF7445-B9A4-9945-B34E-B161605F9491}">
+<ds:datastoreItem xmlns:ds="http://schemas.openxmlformats.org/officeDocument/2006/customXml" ds:itemID="{6C157DA6-A625-7546-B407-409E36494D10}">
   <ds:schemaRefs>
     <ds:schemaRef ds:uri="http://schemas.openxmlformats.org/officeDocument/2006/bibliography"/>
   </ds:schemaRefs>

</xml_diff>